<commit_message>
Familiar and advanced switch
</commit_message>
<xml_diff>
--- a/Ryan Dsouza Resume.docx
+++ b/Ryan Dsouza Resume.docx
@@ -71,9 +71,62 @@
         <w:rPr>
           <w:rFonts w:ascii="Helvetica" w:hAnsi="Helvetica"/>
         </w:rPr>
+        <w:t xml:space="preserve"> • </w:t>
+      </w:r>
+      <w:r>
+        <w:rPr>
+          <w:rFonts w:ascii="Helvetica" w:hAnsi="Helvetica"/>
+        </w:rPr>
         <w:t xml:space="preserve"> </w:t>
       </w:r>
-      <w:proofErr w:type="gramStart"/>
+      <w:r>
+        <w:rPr>
+          <w:rFonts w:ascii="Helvetica" w:hAnsi="Helvetica"/>
+        </w:rPr>
+        <w:t>dsouzarc@gmail.com</w:t>
+      </w:r>
+      <w:r>
+        <w:rPr>
+          <w:rFonts w:ascii="Helvetica" w:hAnsi="Helvetica"/>
+        </w:rPr>
+        <w:t xml:space="preserve"> </w:t>
+      </w:r>
+      <w:r>
+        <w:rPr>
+          <w:rFonts w:ascii="Helvetica" w:hAnsi="Helvetica"/>
+        </w:rPr>
+        <w:t xml:space="preserve"> </w:t>
+      </w:r>
+      <w:r>
+        <w:rPr>
+          <w:rFonts w:ascii="Helvetica" w:hAnsi="Helvetica"/>
+        </w:rPr>
+        <w:t xml:space="preserve"> </w:t>
+      </w:r>
+      <w:r>
+        <w:rPr>
+          <w:rFonts w:ascii="Helvetica" w:hAnsi="Helvetica"/>
+        </w:rPr>
+        <w:t>•</w:t>
+      </w:r>
+      <w:r>
+        <w:rPr>
+          <w:rFonts w:ascii="Helvetica" w:hAnsi="Helvetica"/>
+        </w:rPr>
+        <w:t xml:space="preserve"> </w:t>
+      </w:r>
+      <w:r>
+        <w:rPr>
+          <w:rFonts w:ascii="Helvetica" w:hAnsi="Helvetica"/>
+        </w:rPr>
+        <w:t xml:space="preserve"> </w:t>
+      </w:r>
+      <w:r>
+        <w:rPr>
+          <w:rFonts w:ascii="Helvetica" w:hAnsi="Helvetica"/>
+        </w:rPr>
+        <w:t xml:space="preserve">linkedin.com/in/dsouzarc   </w:t>
+      </w:r>
       <w:r>
         <w:rPr>
           <w:rFonts w:ascii="Helvetica" w:hAnsi="Helvetica"/>
@@ -90,91 +143,8 @@
         <w:rPr>
           <w:rFonts w:ascii="Helvetica" w:hAnsi="Helvetica"/>
         </w:rPr>
-        <w:t>dsouzarc@gmail.com</w:t>
-      </w:r>
-      <w:proofErr w:type="gramEnd"/>
-      <w:r>
-        <w:rPr>
-          <w:rFonts w:ascii="Helvetica" w:hAnsi="Helvetica"/>
-        </w:rPr>
-        <w:t xml:space="preserve"> </w:t>
-      </w:r>
-      <w:r>
-        <w:rPr>
-          <w:rFonts w:ascii="Helvetica" w:hAnsi="Helvetica"/>
-        </w:rPr>
-        <w:t xml:space="preserve"> </w:t>
-      </w:r>
-      <w:r>
-        <w:rPr>
-          <w:rFonts w:ascii="Helvetica" w:hAnsi="Helvetica"/>
-        </w:rPr>
-        <w:t xml:space="preserve"> </w:t>
-      </w:r>
-      <w:r>
-        <w:rPr>
-          <w:rFonts w:ascii="Helvetica" w:hAnsi="Helvetica"/>
-        </w:rPr>
-        <w:t>•</w:t>
-      </w:r>
-      <w:r>
-        <w:rPr>
-          <w:rFonts w:ascii="Helvetica" w:hAnsi="Helvetica"/>
-        </w:rPr>
-        <w:t xml:space="preserve"> </w:t>
-      </w:r>
-      <w:r>
-        <w:rPr>
-          <w:rFonts w:ascii="Helvetica" w:hAnsi="Helvetica"/>
-        </w:rPr>
-        <w:t xml:space="preserve"> </w:t>
-      </w:r>
-      <w:r>
-        <w:rPr>
-          <w:rFonts w:ascii="Helvetica" w:hAnsi="Helvetica"/>
-        </w:rPr>
-        <w:t>linkedin.com/in/</w:t>
-      </w:r>
-      <w:proofErr w:type="spellStart"/>
-      <w:r>
-        <w:rPr>
-          <w:rFonts w:ascii="Helvetica" w:hAnsi="Helvetica"/>
-        </w:rPr>
-        <w:t>dsouzarc</w:t>
-      </w:r>
-      <w:proofErr w:type="spellEnd"/>
-      <w:r>
-        <w:rPr>
-          <w:rFonts w:ascii="Helvetica" w:hAnsi="Helvetica"/>
-        </w:rPr>
-        <w:t xml:space="preserve">   </w:t>
-      </w:r>
-      <w:r>
-        <w:rPr>
-          <w:rFonts w:ascii="Helvetica" w:hAnsi="Helvetica"/>
-        </w:rPr>
-        <w:t xml:space="preserve">• </w:t>
-      </w:r>
-      <w:r>
-        <w:rPr>
-          <w:rFonts w:ascii="Helvetica" w:hAnsi="Helvetica"/>
-        </w:rPr>
-        <w:t xml:space="preserve"> </w:t>
-      </w:r>
-      <w:r>
-        <w:rPr>
-          <w:rFonts w:ascii="Helvetica" w:hAnsi="Helvetica"/>
-        </w:rPr>
-        <w:t>github.com/</w:t>
-      </w:r>
-      <w:proofErr w:type="spellStart"/>
-      <w:r>
-        <w:rPr>
-          <w:rFonts w:ascii="Helvetica" w:hAnsi="Helvetica"/>
-        </w:rPr>
-        <w:t>dsouzarc</w:t>
-      </w:r>
-      <w:proofErr w:type="spellEnd"/>
+        <w:t>github.com/dsouzarc</w:t>
+      </w:r>
     </w:p>
     <w:p>
       <w:pPr>
@@ -231,27 +201,19 @@
         <w:rPr>
           <w:rFonts w:ascii="Helvetica" w:hAnsi="Helvetica"/>
         </w:rPr>
-        <w:t xml:space="preserve">ts and Sciences Honors </w:t>
-      </w:r>
-      <w:proofErr w:type="gramStart"/>
-      <w:r>
-        <w:rPr>
-          <w:rFonts w:ascii="Helvetica" w:hAnsi="Helvetica"/>
-        </w:rPr>
-        <w:t>Program,</w:t>
-      </w:r>
-      <w:proofErr w:type="gramEnd"/>
-      <w:r>
-        <w:rPr>
-          <w:rFonts w:ascii="Helvetica" w:hAnsi="Helvetica"/>
-        </w:rPr>
-        <w:t xml:space="preserve"> May</w:t>
-      </w:r>
-      <w:r>
-        <w:rPr>
-          <w:rFonts w:ascii="Helvetica" w:hAnsi="Helvetica"/>
-        </w:rPr>
-        <w:t>. 2019</w:t>
+        <w:t>ts and Sciences Honors Program, May</w:t>
+      </w:r>
+      <w:r>
+        <w:rPr>
+          <w:rFonts w:ascii="Helvetica" w:hAnsi="Helvetica"/>
+        </w:rPr>
+        <w:t>,</w:t>
+      </w:r>
+      <w:r>
+        <w:rPr>
+          <w:rFonts w:ascii="Helvetica" w:hAnsi="Helvetica"/>
+        </w:rPr>
+        <w:t xml:space="preserve"> 2019</w:t>
       </w:r>
     </w:p>
     <w:p>
@@ -474,19 +436,8 @@
           <w:szCs w:val="20"/>
         </w:rPr>
         <w:tab/>
-        <w:t xml:space="preserve">   </w:t>
-      </w:r>
-      <w:proofErr w:type="gramStart"/>
-      <w:r>
-        <w:rPr>
-          <w:rFonts w:ascii="Helvetica" w:hAnsi="Helvetica"/>
-          <w:i/>
-          <w:sz w:val="20"/>
-          <w:szCs w:val="20"/>
-        </w:rPr>
-        <w:t>Summer</w:t>
-      </w:r>
-      <w:proofErr w:type="gramEnd"/>
+        <w:t xml:space="preserve">   Summer</w:t>
+      </w:r>
       <w:r>
         <w:rPr>
           <w:rFonts w:ascii="Helvetica" w:hAnsi="Helvetica"/>
@@ -936,51 +887,15 @@
           <w:sz w:val="22"/>
           <w:szCs w:val="22"/>
         </w:rPr>
-        <w:t xml:space="preserve">One of two </w:t>
-      </w:r>
-      <w:proofErr w:type="spellStart"/>
-      <w:r>
-        <w:rPr>
-          <w:rFonts w:ascii="Helvetica" w:hAnsi="Helvetica"/>
-          <w:sz w:val="22"/>
-          <w:szCs w:val="22"/>
-        </w:rPr>
-        <w:t>iOS</w:t>
-      </w:r>
-      <w:proofErr w:type="spellEnd"/>
-      <w:r>
-        <w:rPr>
-          <w:rFonts w:ascii="Helvetica" w:hAnsi="Helvetica"/>
-          <w:sz w:val="22"/>
-          <w:szCs w:val="22"/>
-        </w:rPr>
-        <w:t xml:space="preserve"> developers </w:t>
-      </w:r>
-      <w:r>
-        <w:rPr>
-          <w:rFonts w:ascii="Helvetica" w:hAnsi="Helvetica"/>
-          <w:sz w:val="22"/>
-          <w:szCs w:val="22"/>
-        </w:rPr>
-        <w:t xml:space="preserve">for the Rutgers </w:t>
-      </w:r>
-      <w:proofErr w:type="spellStart"/>
-      <w:r>
-        <w:rPr>
-          <w:rFonts w:ascii="Helvetica" w:hAnsi="Helvetica"/>
-          <w:sz w:val="22"/>
-          <w:szCs w:val="22"/>
-        </w:rPr>
-        <w:t>iOS</w:t>
-      </w:r>
-      <w:proofErr w:type="spellEnd"/>
-      <w:r>
-        <w:rPr>
-          <w:rFonts w:ascii="Helvetica" w:hAnsi="Helvetica"/>
-          <w:sz w:val="22"/>
-          <w:szCs w:val="22"/>
-        </w:rPr>
-        <w:t xml:space="preserve"> app with </w:t>
+        <w:t xml:space="preserve">One of two iOS developers </w:t>
+      </w:r>
+      <w:r>
+        <w:rPr>
+          <w:rFonts w:ascii="Helvetica" w:hAnsi="Helvetica"/>
+          <w:sz w:val="22"/>
+          <w:szCs w:val="22"/>
+        </w:rPr>
+        <w:t xml:space="preserve">for the Rutgers iOS app with </w:t>
       </w:r>
       <w:r>
         <w:rPr>
@@ -1012,21 +927,12 @@
           <w:b/>
         </w:rPr>
       </w:pPr>
-      <w:proofErr w:type="spellStart"/>
-      <w:r>
-        <w:rPr>
-          <w:rFonts w:ascii="Helvetica" w:hAnsi="Helvetica"/>
-          <w:b/>
-        </w:rPr>
-        <w:t>CommVault</w:t>
-      </w:r>
-      <w:proofErr w:type="spellEnd"/>
-      <w:r>
-        <w:rPr>
-          <w:rFonts w:ascii="Helvetica" w:hAnsi="Helvetica"/>
-          <w:b/>
-        </w:rPr>
-        <w:t xml:space="preserve"> (CVLT)</w:t>
+      <w:r>
+        <w:rPr>
+          <w:rFonts w:ascii="Helvetica" w:hAnsi="Helvetica"/>
+          <w:b/>
+        </w:rPr>
+        <w:t>CommVault (CVLT)</w:t>
       </w:r>
       <w:r>
         <w:rPr>
@@ -1125,7 +1031,6 @@
           <w:szCs w:val="20"/>
         </w:rPr>
       </w:pPr>
-      <w:proofErr w:type="gramStart"/>
       <w:r>
         <w:rPr>
           <w:rFonts w:ascii="Helvetica" w:hAnsi="Helvetica"/>
@@ -1134,7 +1039,6 @@
         </w:rPr>
         <w:t xml:space="preserve">Data management, protection (security and disaster recovery), backup, and cloud storage company </w:t>
       </w:r>
-      <w:proofErr w:type="gramEnd"/>
     </w:p>
     <w:p>
       <w:pPr>
@@ -1507,23 +1411,13 @@
         </w:rPr>
         <w:t xml:space="preserve">and </w:t>
       </w:r>
-      <w:proofErr w:type="spellStart"/>
-      <w:r>
-        <w:rPr>
-          <w:rFonts w:ascii="Helvetica" w:hAnsi="Helvetica"/>
-          <w:sz w:val="20"/>
-          <w:szCs w:val="20"/>
-        </w:rPr>
-        <w:t>iOS</w:t>
-      </w:r>
-      <w:proofErr w:type="spellEnd"/>
-      <w:r>
-        <w:rPr>
-          <w:rFonts w:ascii="Helvetica" w:hAnsi="Helvetica"/>
-          <w:sz w:val="20"/>
-          <w:szCs w:val="20"/>
-        </w:rPr>
-        <w:t xml:space="preserve"> Application</w:t>
+      <w:r>
+        <w:rPr>
+          <w:rFonts w:ascii="Helvetica" w:hAnsi="Helvetica"/>
+          <w:sz w:val="20"/>
+          <w:szCs w:val="20"/>
+        </w:rPr>
+        <w:t>iOS Application</w:t>
       </w:r>
       <w:r>
         <w:rPr>
@@ -1609,34 +1503,14 @@
           <w:szCs w:val="22"/>
         </w:rPr>
       </w:pPr>
-      <w:proofErr w:type="gramStart"/>
-      <w:r>
-        <w:rPr>
-          <w:rFonts w:ascii="Helvetica" w:hAnsi="Helvetica"/>
-          <w:sz w:val="22"/>
-          <w:szCs w:val="22"/>
-        </w:rPr>
-        <w:t xml:space="preserve">A refined version of </w:t>
-      </w:r>
-      <w:proofErr w:type="spellStart"/>
-      <w:r>
-        <w:rPr>
-          <w:rFonts w:ascii="Helvetica" w:hAnsi="Helvetica"/>
-          <w:sz w:val="22"/>
-          <w:szCs w:val="22"/>
-        </w:rPr>
-        <w:t>Uber</w:t>
-      </w:r>
-      <w:proofErr w:type="spellEnd"/>
-      <w:r>
-        <w:rPr>
-          <w:rFonts w:ascii="Helvetica" w:hAnsi="Helvetica"/>
-          <w:sz w:val="22"/>
-          <w:szCs w:val="22"/>
-        </w:rPr>
-        <w:t xml:space="preserve"> for crowd-sourcing the delivery of food.</w:t>
-      </w:r>
-      <w:proofErr w:type="gramEnd"/>
+      <w:r>
+        <w:rPr>
+          <w:rFonts w:ascii="Helvetica" w:hAnsi="Helvetica"/>
+          <w:sz w:val="22"/>
+          <w:szCs w:val="22"/>
+        </w:rPr>
+        <w:t>A refined version of Uber for crowd-sourcing the delivery of food.</w:t>
+      </w:r>
     </w:p>
     <w:p>
       <w:pPr>
@@ -1692,23 +1566,12 @@
           <w:i/>
         </w:rPr>
       </w:pPr>
-      <w:proofErr w:type="spellStart"/>
-      <w:proofErr w:type="gramStart"/>
-      <w:r>
-        <w:rPr>
-          <w:rFonts w:ascii="Helvetica" w:hAnsi="Helvetica"/>
-          <w:b/>
-        </w:rPr>
-        <w:t>iMessage</w:t>
-      </w:r>
-      <w:proofErr w:type="spellEnd"/>
-      <w:proofErr w:type="gramEnd"/>
-      <w:r>
-        <w:rPr>
-          <w:rFonts w:ascii="Helvetica" w:hAnsi="Helvetica"/>
-          <w:b/>
-        </w:rPr>
-        <w:t xml:space="preserve"> Analyzer</w:t>
+      <w:r>
+        <w:rPr>
+          <w:rFonts w:ascii="Helvetica" w:hAnsi="Helvetica"/>
+          <w:b/>
+        </w:rPr>
+        <w:t>iMessage Analyzer</w:t>
       </w:r>
       <w:r>
         <w:rPr>
@@ -2120,63 +1983,15 @@
           <w:rFonts w:ascii="Helvetica" w:hAnsi="Helvetica"/>
           <w:color w:val="000000"/>
         </w:rPr>
-        <w:t xml:space="preserve">Uses </w:t>
-      </w:r>
-      <w:proofErr w:type="spellStart"/>
+        <w:t xml:space="preserve">Uses OpenCV to identify the face and certain facial components, and a neural </w:t>
+      </w:r>
       <w:r>
         <w:rPr>
           <w:rFonts w:ascii="Helvetica" w:hAnsi="Helvetica"/>
           <w:color w:val="000000"/>
         </w:rPr>
-        <w:t>OpenCV</w:t>
-      </w:r>
-      <w:proofErr w:type="spellEnd"/>
-      <w:r>
-        <w:rPr>
-          <w:rFonts w:ascii="Helvetica" w:hAnsi="Helvetica"/>
-          <w:color w:val="000000"/>
-        </w:rPr>
-        <w:t xml:space="preserve"> to identify the face and certain facial components, and a neural </w:t>
-      </w:r>
-      <w:r>
-        <w:rPr>
-          <w:rFonts w:ascii="Helvetica" w:hAnsi="Helvetica"/>
-          <w:color w:val="000000"/>
-        </w:rPr>
         <w:br/>
-        <w:t xml:space="preserve">network to predict swipes based off of facial components </w:t>
-      </w:r>
-      <w:proofErr w:type="spellStart"/>
-      <w:r>
-        <w:rPr>
-          <w:rFonts w:ascii="Helvetica" w:hAnsi="Helvetica"/>
-          <w:color w:val="000000"/>
-        </w:rPr>
-        <w:t>ie</w:t>
-      </w:r>
-      <w:proofErr w:type="spellEnd"/>
-      <w:r>
-        <w:rPr>
-          <w:rFonts w:ascii="Helvetica" w:hAnsi="Helvetica"/>
-          <w:color w:val="000000"/>
-        </w:rPr>
-        <w:t xml:space="preserve">. </w:t>
-      </w:r>
-      <w:proofErr w:type="gramStart"/>
-      <w:r>
-        <w:rPr>
-          <w:rFonts w:ascii="Helvetica" w:hAnsi="Helvetica"/>
-          <w:color w:val="000000"/>
-        </w:rPr>
-        <w:t>hair</w:t>
-      </w:r>
-      <w:proofErr w:type="gramEnd"/>
-      <w:r>
-        <w:rPr>
-          <w:rFonts w:ascii="Helvetica" w:hAnsi="Helvetica"/>
-          <w:color w:val="000000"/>
-        </w:rPr>
-        <w:t>/eye color</w:t>
+        <w:t>network to predict swipes based off of facial components ie. hair/eye color</w:t>
       </w:r>
     </w:p>
     <w:p>
@@ -2228,21 +2043,7 @@
         <w:rPr>
           <w:rFonts w:ascii="Helvetica" w:hAnsi="Helvetica"/>
         </w:rPr>
-        <w:t xml:space="preserve">Objective-C (Cocoa &amp; </w:t>
-      </w:r>
-      <w:proofErr w:type="spellStart"/>
-      <w:r>
-        <w:rPr>
-          <w:rFonts w:ascii="Helvetica" w:hAnsi="Helvetica"/>
-        </w:rPr>
-        <w:t>iOS</w:t>
-      </w:r>
-      <w:proofErr w:type="spellEnd"/>
-      <w:r>
-        <w:rPr>
-          <w:rFonts w:ascii="Helvetica" w:hAnsi="Helvetica"/>
-        </w:rPr>
-        <w:t xml:space="preserve">), </w:t>
+        <w:t xml:space="preserve">Objective-C (Cocoa &amp; iOS), </w:t>
       </w:r>
       <w:r>
         <w:rPr>
@@ -2295,7 +2096,16 @@
           <w:rFonts w:ascii="Helvetica" w:hAnsi="Helvetica"/>
           <w:b/>
         </w:rPr>
-        <w:t>Advanced:</w:t>
+        <w:t>Familiar</w:t>
+      </w:r>
+      <w:bookmarkStart w:id="0" w:name="_GoBack"/>
+      <w:bookmarkEnd w:id="0"/>
+      <w:r>
+        <w:rPr>
+          <w:rFonts w:ascii="Helvetica" w:hAnsi="Helvetica"/>
+          <w:b/>
+        </w:rPr>
+        <w:t>:</w:t>
       </w:r>
       <w:r>
         <w:rPr>
@@ -2314,16 +2124,8 @@
         <w:rPr>
           <w:rFonts w:ascii="Helvetica" w:hAnsi="Helvetica"/>
         </w:rPr>
-        <w:t>JavaScript (</w:t>
-      </w:r>
-      <w:proofErr w:type="spellStart"/>
-      <w:r>
-        <w:rPr>
-          <w:rFonts w:ascii="Helvetica" w:hAnsi="Helvetica"/>
-        </w:rPr>
-        <w:t>NodeJS</w:t>
-      </w:r>
-      <w:proofErr w:type="spellEnd"/>
+        <w:t>JavaScript (NodeJS</w:t>
+      </w:r>
       <w:r>
         <w:rPr>
           <w:rFonts w:ascii="Helvetica" w:hAnsi="Helvetica"/>
@@ -2340,16 +2142,8 @@
         <w:rPr>
           <w:rFonts w:ascii="Helvetica" w:hAnsi="Helvetica"/>
         </w:rPr>
-        <w:t xml:space="preserve">, Vim, </w:t>
-      </w:r>
-      <w:proofErr w:type="spellStart"/>
-      <w:r>
-        <w:rPr>
-          <w:rFonts w:ascii="Helvetica" w:hAnsi="Helvetica"/>
-        </w:rPr>
-        <w:t>Git</w:t>
-      </w:r>
-      <w:proofErr w:type="spellEnd"/>
+        <w:t>, Vim, Git</w:t>
+      </w:r>
       <w:r>
         <w:rPr>
           <w:rFonts w:ascii="Helvetica" w:hAnsi="Helvetica"/>
@@ -2393,63 +2187,29 @@
         </w:rPr>
         <w:t xml:space="preserve">Spring, </w:t>
       </w:r>
-      <w:proofErr w:type="spellStart"/>
       <w:r>
         <w:rPr>
           <w:rFonts w:ascii="Helvetica" w:hAnsi="Helvetica"/>
         </w:rPr>
         <w:t>ElasticSearch</w:t>
       </w:r>
-      <w:proofErr w:type="spellEnd"/>
       <w:r>
         <w:rPr>
           <w:rFonts w:ascii="Helvetica" w:hAnsi="Helvetica"/>
         </w:rPr>
         <w:t xml:space="preserve">, </w:t>
       </w:r>
-      <w:proofErr w:type="spellStart"/>
-      <w:r>
-        <w:rPr>
-          <w:rFonts w:ascii="Helvetica" w:hAnsi="Helvetica"/>
-        </w:rPr>
-        <w:t>JUnit</w:t>
-      </w:r>
-      <w:proofErr w:type="spellEnd"/>
-      <w:r>
-        <w:rPr>
-          <w:rFonts w:ascii="Helvetica" w:hAnsi="Helvetica"/>
-        </w:rPr>
-        <w:t xml:space="preserve">, </w:t>
-      </w:r>
-      <w:proofErr w:type="spellStart"/>
-      <w:r>
-        <w:rPr>
-          <w:rFonts w:ascii="Helvetica" w:hAnsi="Helvetica"/>
-        </w:rPr>
-        <w:t>JBehave</w:t>
-      </w:r>
-      <w:proofErr w:type="spellEnd"/>
-      <w:r>
-        <w:rPr>
-          <w:rFonts w:ascii="Helvetica" w:hAnsi="Helvetica"/>
-        </w:rPr>
-        <w:t xml:space="preserve">, </w:t>
-      </w:r>
-      <w:bookmarkStart w:id="0" w:name="_GoBack"/>
-      <w:bookmarkEnd w:id="0"/>
-      <w:proofErr w:type="spellStart"/>
-      <w:r>
-        <w:rPr>
-          <w:rFonts w:ascii="Helvetica" w:hAnsi="Helvetica"/>
-        </w:rPr>
-        <w:t>MBean</w:t>
-      </w:r>
-      <w:proofErr w:type="spellEnd"/>
-      <w:r>
-        <w:rPr>
-          <w:rFonts w:ascii="Helvetica" w:hAnsi="Helvetica"/>
-        </w:rPr>
-        <w:t>, Kafka</w:t>
+      <w:r>
+        <w:rPr>
+          <w:rFonts w:ascii="Helvetica" w:hAnsi="Helvetica"/>
+        </w:rPr>
+        <w:t xml:space="preserve">JUnit, JBehave, </w:t>
+      </w:r>
+      <w:r>
+        <w:rPr>
+          <w:rFonts w:ascii="Helvetica" w:hAnsi="Helvetica"/>
+        </w:rPr>
+        <w:t>MBean, Kafka</w:t>
       </w:r>
     </w:p>
     <w:sectPr>
@@ -2770,6 +2530,7 @@
   <w:style w:type="character" w:default="1" w:styleId="DefaultParagraphFont">
     <w:name w:val="Default Paragraph Font"/>
     <w:uiPriority w:val="1"/>
+    <w:semiHidden/>
     <w:unhideWhenUsed/>
   </w:style>
   <w:style w:type="table" w:default="1" w:styleId="TableNormal">
@@ -2977,6 +2738,7 @@
   <w:style w:type="character" w:default="1" w:styleId="DefaultParagraphFont">
     <w:name w:val="Default Paragraph Font"/>
     <w:uiPriority w:val="1"/>
+    <w:semiHidden/>
     <w:unhideWhenUsed/>
   </w:style>
   <w:style w:type="table" w:default="1" w:styleId="TableNormal">
@@ -3348,7 +3110,7 @@
 </file>
 
 <file path=customXml/itemProps1.xml><?xml version="1.0" encoding="utf-8"?>
-<ds:datastoreItem xmlns:ds="http://schemas.openxmlformats.org/officeDocument/2006/customXml" ds:itemID="{BF10A7C0-C8B4-5547-8975-3CB7BB3CA74F}">
+<ds:datastoreItem xmlns:ds="http://schemas.openxmlformats.org/officeDocument/2006/customXml" ds:itemID="{322C0084-191C-0D48-B59B-6871EE4C8058}">
   <ds:schemaRefs>
     <ds:schemaRef ds:uri="http://schemas.openxmlformats.org/officeDocument/2006/bibliography"/>
   </ds:schemaRefs>

</xml_diff>

<commit_message>
Added R to list of skills
</commit_message>
<xml_diff>
--- a/Ryan Dsouza Resume.docx
+++ b/Ryan Dsouza Resume.docx
@@ -2073,6 +2073,14 @@
         <w:rPr>
           <w:rFonts w:ascii="Helvetica" w:hAnsi="Helvetica"/>
         </w:rPr>
+        <w:t>, R</w:t>
+      </w:r>
+      <w:bookmarkStart w:id="0" w:name="_GoBack"/>
+      <w:bookmarkEnd w:id="0"/>
+      <w:r>
+        <w:rPr>
+          <w:rFonts w:ascii="Helvetica" w:hAnsi="Helvetica"/>
+        </w:rPr>
         <w:t xml:space="preserve"> </w:t>
       </w:r>
     </w:p>
@@ -2098,8 +2106,6 @@
         </w:rPr>
         <w:t>Familiar</w:t>
       </w:r>
-      <w:bookmarkStart w:id="0" w:name="_GoBack"/>
-      <w:bookmarkEnd w:id="0"/>
       <w:r>
         <w:rPr>
           <w:rFonts w:ascii="Helvetica" w:hAnsi="Helvetica"/>
@@ -3110,7 +3116,7 @@
 </file>
 
 <file path=customXml/itemProps1.xml><?xml version="1.0" encoding="utf-8"?>
-<ds:datastoreItem xmlns:ds="http://schemas.openxmlformats.org/officeDocument/2006/customXml" ds:itemID="{322C0084-191C-0D48-B59B-6871EE4C8058}">
+<ds:datastoreItem xmlns:ds="http://schemas.openxmlformats.org/officeDocument/2006/customXml" ds:itemID="{585AA34F-C82B-EB4D-9134-15CB77BCF9E3}">
   <ds:schemaRefs>
     <ds:schemaRef ds:uri="http://schemas.openxmlformats.org/officeDocument/2006/bibliography"/>
   </ds:schemaRefs>

</xml_diff>

<commit_message>
Reformatted + added NYT
</commit_message>
<xml_diff>
--- a/Ryan Dsouza Resume.docx
+++ b/Ryan Dsouza Resume.docx
@@ -12,10 +12,19 @@
         <w:rPr>
           <w:rFonts w:ascii="Helvetica" w:hAnsi="Helvetica"/>
           <w:color w:val="1884AD"/>
+          <w:sz w:val="40"/>
+          <w:szCs w:val="40"/>
+        </w:rPr>
+        <w:t>Ryan C. D’souza</w:t>
+      </w:r>
+      <w:r>
+        <w:rPr>
+          <w:rFonts w:ascii="Helvetica" w:hAnsi="Helvetica"/>
+          <w:color w:val="1884AD"/>
           <w:sz w:val="48"/>
           <w:szCs w:val="48"/>
         </w:rPr>
-        <w:t xml:space="preserve">Ryan C. D’souza                       </w:t>
+        <w:t xml:space="preserve">                       </w:t>
       </w:r>
       <w:r>
         <w:rPr>
@@ -29,7 +38,25 @@
           <w:rFonts w:ascii="Helvetica" w:hAnsi="Helvetica"/>
         </w:rPr>
         <w:tab/>
-        <w:t xml:space="preserve">          Greater New York City Area</w:t>
+        <w:t xml:space="preserve">          </w:t>
+      </w:r>
+      <w:r>
+        <w:rPr>
+          <w:rFonts w:ascii="Helvetica" w:hAnsi="Helvetica"/>
+        </w:rPr>
+        <w:tab/>
+      </w:r>
+      <w:r>
+        <w:rPr>
+          <w:rFonts w:ascii="Helvetica" w:hAnsi="Helvetica"/>
+        </w:rPr>
+        <w:tab/>
+      </w:r>
+      <w:r>
+        <w:rPr>
+          <w:rFonts w:ascii="Helvetica" w:hAnsi="Helvetica"/>
+        </w:rPr>
+        <w:t>Greater New York City Area</w:t>
       </w:r>
       <w:r>
         <w:rPr>
@@ -156,6 +183,8 @@
           <w:rFonts w:ascii="Helvetica" w:hAnsi="Helvetica"/>
           <w:b/>
           <w:color w:val="1884AD"/>
+          <w:sz w:val="28"/>
+          <w:szCs w:val="28"/>
         </w:rPr>
       </w:pPr>
       <w:r>
@@ -163,7 +192,8 @@
           <w:rFonts w:ascii="Helvetica" w:hAnsi="Helvetica"/>
           <w:b/>
           <w:color w:val="1884AD"/>
-          <w:sz w:val="32"/>
+          <w:sz w:val="28"/>
+          <w:szCs w:val="28"/>
         </w:rPr>
         <w:t>Education</w:t>
       </w:r>
@@ -249,16 +279,20 @@
         <w:rPr>
           <w:rFonts w:ascii="Helvetica" w:hAnsi="Helvetica"/>
         </w:rPr>
-        <w:t xml:space="preserve"> in Cognitive Science and Computer Science</w:t>
-      </w:r>
-      <w:r>
-        <w:rPr>
-          <w:rFonts w:ascii="Helvetica" w:hAnsi="Helvetica"/>
-        </w:rPr>
-        <w:t>, GPA: 3.35</w:t>
-      </w:r>
-      <w:bookmarkStart w:id="0" w:name="_GoBack"/>
-      <w:bookmarkEnd w:id="0"/>
+        <w:t xml:space="preserve"> in Computer Science</w:t>
+      </w:r>
+      <w:r>
+        <w:rPr>
+          <w:rFonts w:ascii="Helvetica" w:hAnsi="Helvetica"/>
+        </w:rPr>
+        <w:t xml:space="preserve"> and Cognitive Science</w:t>
+      </w:r>
+      <w:r>
+        <w:rPr>
+          <w:rFonts w:ascii="Helvetica" w:hAnsi="Helvetica"/>
+        </w:rPr>
+        <w:t>, GPA: 3.40</w:t>
+      </w:r>
       <w:r>
         <w:rPr>
           <w:rFonts w:ascii="Helvetica" w:hAnsi="Helvetica"/>
@@ -327,7 +361,8 @@
           <w:rFonts w:ascii="Helvetica" w:hAnsi="Helvetica"/>
           <w:b/>
           <w:color w:val="1884AD"/>
-          <w:sz w:val="32"/>
+          <w:sz w:val="28"/>
+          <w:szCs w:val="28"/>
         </w:rPr>
       </w:pPr>
       <w:r>
@@ -335,7 +370,8 @@
           <w:rFonts w:ascii="Helvetica" w:hAnsi="Helvetica"/>
           <w:b/>
           <w:color w:val="1884AD"/>
-          <w:sz w:val="32"/>
+          <w:sz w:val="28"/>
+          <w:szCs w:val="28"/>
         </w:rPr>
         <w:t>Employment</w:t>
       </w:r>
@@ -356,89 +392,65 @@
           <w:rFonts w:ascii="Helvetica" w:hAnsi="Helvetica"/>
           <w:b/>
         </w:rPr>
-        <w:t>Symphony</w:t>
-      </w:r>
-      <w:r>
-        <w:rPr>
-          <w:rFonts w:ascii="Helvetica" w:hAnsi="Helvetica"/>
-          <w:b/>
-        </w:rPr>
+        <w:t xml:space="preserve">The New York Times </w:t>
+      </w:r>
+      <w:r>
+        <w:rPr>
+          <w:rFonts w:ascii="Helvetica" w:hAnsi="Helvetica"/>
+          <w:sz w:val="20"/>
+          <w:szCs w:val="20"/>
+        </w:rPr>
+        <w:t>Data Engineering Intern, New York, New York</w:t>
+      </w:r>
+      <w:r>
+        <w:rPr>
+          <w:rFonts w:ascii="Helvetica" w:hAnsi="Helvetica"/>
+          <w:sz w:val="20"/>
+          <w:szCs w:val="20"/>
+        </w:rPr>
+        <w:tab/>
+      </w:r>
+      <w:r>
+        <w:rPr>
+          <w:rFonts w:ascii="Helvetica" w:hAnsi="Helvetica"/>
+          <w:sz w:val="20"/>
+          <w:szCs w:val="20"/>
+        </w:rPr>
+        <w:tab/>
+      </w:r>
+      <w:r>
+        <w:rPr>
+          <w:rFonts w:ascii="Helvetica" w:hAnsi="Helvetica"/>
+        </w:rPr>
+        <w:tab/>
+        <w:t xml:space="preserve">        </w:t>
+      </w:r>
+      <w:r>
+        <w:rPr>
+          <w:rFonts w:ascii="Helvetica" w:hAnsi="Helvetica"/>
+        </w:rPr>
+        <w:tab/>
         <w:t xml:space="preserve"> </w:t>
       </w:r>
       <w:r>
         <w:rPr>
           <w:rFonts w:ascii="Helvetica" w:hAnsi="Helvetica"/>
-          <w:sz w:val="20"/>
-          <w:szCs w:val="20"/>
-        </w:rPr>
-        <w:t>Intern, New York, New York</w:t>
-      </w:r>
-      <w:r>
-        <w:rPr>
-          <w:rFonts w:ascii="Helvetica" w:hAnsi="Helvetica"/>
-          <w:sz w:val="20"/>
-          <w:szCs w:val="20"/>
-        </w:rPr>
-        <w:tab/>
-      </w:r>
-      <w:r>
-        <w:rPr>
-          <w:rFonts w:ascii="Helvetica" w:hAnsi="Helvetica"/>
-          <w:sz w:val="20"/>
-          <w:szCs w:val="20"/>
-        </w:rPr>
-        <w:tab/>
-      </w:r>
-      <w:r>
-        <w:rPr>
-          <w:rFonts w:ascii="Helvetica" w:hAnsi="Helvetica"/>
-        </w:rPr>
-        <w:tab/>
-        <w:t xml:space="preserve">        </w:t>
-      </w:r>
-      <w:r>
-        <w:rPr>
-          <w:rFonts w:ascii="Helvetica" w:hAnsi="Helvetica"/>
-        </w:rPr>
-        <w:tab/>
-        <w:t xml:space="preserve"> </w:t>
-      </w:r>
-      <w:r>
-        <w:rPr>
-          <w:rFonts w:ascii="Helvetica" w:hAnsi="Helvetica"/>
-          <w:i/>
-          <w:sz w:val="20"/>
-          <w:szCs w:val="20"/>
-        </w:rPr>
-        <w:tab/>
-      </w:r>
-      <w:r>
-        <w:rPr>
-          <w:rFonts w:ascii="Helvetica" w:hAnsi="Helvetica"/>
-          <w:i/>
-          <w:sz w:val="20"/>
-          <w:szCs w:val="20"/>
-        </w:rPr>
-        <w:tab/>
-      </w:r>
-      <w:r>
-        <w:rPr>
-          <w:rFonts w:ascii="Helvetica" w:hAnsi="Helvetica"/>
-          <w:i/>
-          <w:sz w:val="20"/>
-          <w:szCs w:val="20"/>
-        </w:rPr>
-        <w:tab/>
-      </w:r>
-      <w:r>
-        <w:rPr>
-          <w:rFonts w:ascii="Helvetica" w:hAnsi="Helvetica"/>
-          <w:i/>
-          <w:sz w:val="20"/>
-          <w:szCs w:val="20"/>
-        </w:rPr>
-        <w:tab/>
-        <w:t xml:space="preserve">   Summer</w:t>
+          <w:i/>
+          <w:sz w:val="20"/>
+          <w:szCs w:val="20"/>
+        </w:rPr>
+        <w:t xml:space="preserve">  </w:t>
+      </w:r>
+      <w:bookmarkStart w:id="0" w:name="_GoBack"/>
+      <w:bookmarkEnd w:id="0"/>
+      <w:r>
+        <w:rPr>
+          <w:rFonts w:ascii="Helvetica" w:hAnsi="Helvetica"/>
+          <w:i/>
+          <w:sz w:val="20"/>
+          <w:szCs w:val="20"/>
+        </w:rPr>
+        <w:t>Summer</w:t>
       </w:r>
       <w:r>
         <w:rPr>
@@ -456,7 +468,7 @@
           <w:sz w:val="20"/>
           <w:szCs w:val="20"/>
         </w:rPr>
-        <w:t>6</w:t>
+        <w:t>7</w:t>
       </w:r>
     </w:p>
     <w:p>
@@ -478,23 +490,7 @@
           <w:sz w:val="20"/>
           <w:szCs w:val="20"/>
         </w:rPr>
-        <w:t>C</w:t>
-      </w:r>
-      <w:r>
-        <w:rPr>
-          <w:rFonts w:ascii="Helvetica" w:hAnsi="Helvetica"/>
-          <w:sz w:val="20"/>
-          <w:szCs w:val="20"/>
-        </w:rPr>
-        <w:t xml:space="preserve">ommunications platform founded by Goldman Sachs and funded by several </w:t>
-      </w:r>
-      <w:r>
-        <w:rPr>
-          <w:rFonts w:ascii="Helvetica" w:hAnsi="Helvetica"/>
-          <w:sz w:val="20"/>
-          <w:szCs w:val="20"/>
-        </w:rPr>
-        <w:t>Wall Street firms</w:t>
+        <w:t>American newspaper and global media organization</w:t>
       </w:r>
     </w:p>
     <w:p>
@@ -519,31 +515,89 @@
           <w:sz w:val="22"/>
           <w:szCs w:val="22"/>
         </w:rPr>
-        <w:t xml:space="preserve">Improved search by removing query inefficiencies </w:t>
-      </w:r>
-      <w:r>
-        <w:rPr>
-          <w:rFonts w:ascii="Helvetica" w:hAnsi="Helvetica"/>
-          <w:b/>
-          <w:i/>
-          <w:sz w:val="22"/>
-          <w:szCs w:val="22"/>
-        </w:rPr>
-        <w:t>(30% time reduction)</w:t>
-      </w:r>
-      <w:r>
-        <w:rPr>
-          <w:rFonts w:ascii="Helvetica" w:hAnsi="Helvetica"/>
-          <w:sz w:val="22"/>
-          <w:szCs w:val="22"/>
-        </w:rPr>
-        <w:t>,</w:t>
-      </w:r>
-      <w:r>
-        <w:rPr>
-          <w:rFonts w:ascii="Helvetica" w:hAnsi="Helvetica"/>
-          <w:b/>
-          <w:i/>
+        <w:t xml:space="preserve">Created </w:t>
+      </w:r>
+      <w:r>
+        <w:rPr>
+          <w:rFonts w:ascii="Helvetica" w:hAnsi="Helvetica"/>
+          <w:sz w:val="22"/>
+          <w:szCs w:val="22"/>
+        </w:rPr>
+        <w:t xml:space="preserve">a high-dimensional </w:t>
+      </w:r>
+      <w:r>
+        <w:rPr>
+          <w:rFonts w:ascii="Helvetica" w:hAnsi="Helvetica"/>
+          <w:sz w:val="22"/>
+          <w:szCs w:val="22"/>
+        </w:rPr>
+        <w:t xml:space="preserve">and high-volume </w:t>
+      </w:r>
+      <w:r>
+        <w:rPr>
+          <w:rFonts w:ascii="Helvetica" w:hAnsi="Helvetica"/>
+          <w:b/>
+          <w:sz w:val="22"/>
+          <w:szCs w:val="22"/>
+        </w:rPr>
+        <w:t xml:space="preserve">dataflow pipeline </w:t>
+      </w:r>
+      <w:r>
+        <w:rPr>
+          <w:rFonts w:ascii="Helvetica" w:hAnsi="Helvetica"/>
+          <w:sz w:val="22"/>
+          <w:szCs w:val="22"/>
+        </w:rPr>
+        <w:t xml:space="preserve">to </w:t>
+      </w:r>
+      <w:r>
+        <w:rPr>
+          <w:rFonts w:ascii="Helvetica" w:hAnsi="Helvetica"/>
+          <w:b/>
+          <w:sz w:val="22"/>
+          <w:szCs w:val="22"/>
+        </w:rPr>
+        <w:t xml:space="preserve">analyze </w:t>
+      </w:r>
+      <w:r>
+        <w:rPr>
+          <w:rFonts w:ascii="Helvetica" w:hAnsi="Helvetica"/>
+          <w:b/>
+          <w:sz w:val="22"/>
+          <w:szCs w:val="22"/>
+        </w:rPr>
+        <w:t xml:space="preserve">and </w:t>
+      </w:r>
+      <w:r>
+        <w:rPr>
+          <w:rFonts w:ascii="Helvetica" w:hAnsi="Helvetica"/>
+          <w:sz w:val="22"/>
+          <w:szCs w:val="22"/>
+        </w:rPr>
+        <w:br/>
+      </w:r>
+      <w:r>
+        <w:rPr>
+          <w:rFonts w:ascii="Helvetica" w:hAnsi="Helvetica"/>
+          <w:b/>
+          <w:sz w:val="22"/>
+          <w:szCs w:val="22"/>
+        </w:rPr>
+        <w:t xml:space="preserve">forecast </w:t>
+      </w:r>
+      <w:r>
+        <w:rPr>
+          <w:rFonts w:ascii="Helvetica" w:hAnsi="Helvetica"/>
+          <w:b/>
+          <w:sz w:val="22"/>
+          <w:szCs w:val="22"/>
+        </w:rPr>
+        <w:t>subscriber usage</w:t>
+      </w:r>
+      <w:r>
+        <w:rPr>
+          <w:rFonts w:ascii="Helvetica" w:hAnsi="Helvetica"/>
+          <w:b/>
           <w:sz w:val="22"/>
           <w:szCs w:val="22"/>
         </w:rPr>
@@ -555,54 +609,12 @@
           <w:sz w:val="22"/>
           <w:szCs w:val="22"/>
         </w:rPr>
-        <w:t xml:space="preserve">and by </w:t>
-      </w:r>
-      <w:r>
-        <w:rPr>
-          <w:rFonts w:ascii="Helvetica" w:hAnsi="Helvetica"/>
-          <w:sz w:val="22"/>
-          <w:szCs w:val="22"/>
-        </w:rPr>
-        <w:br/>
-      </w:r>
-      <w:r>
-        <w:rPr>
-          <w:rFonts w:ascii="Helvetica" w:hAnsi="Helvetica"/>
-          <w:sz w:val="22"/>
-          <w:szCs w:val="22"/>
-        </w:rPr>
-        <w:t xml:space="preserve">implementing a </w:t>
-      </w:r>
-      <w:r>
-        <w:rPr>
-          <w:rFonts w:ascii="Helvetica" w:hAnsi="Helvetica"/>
-          <w:sz w:val="22"/>
-          <w:szCs w:val="22"/>
-        </w:rPr>
-        <w:t xml:space="preserve">data model </w:t>
-      </w:r>
-      <w:r>
-        <w:rPr>
-          <w:rFonts w:ascii="Helvetica" w:hAnsi="Helvetica"/>
-          <w:sz w:val="22"/>
-          <w:szCs w:val="22"/>
-        </w:rPr>
-        <w:t xml:space="preserve">that uses </w:t>
-      </w:r>
-      <w:r>
-        <w:rPr>
-          <w:rFonts w:ascii="Helvetica" w:hAnsi="Helvetica"/>
-          <w:b/>
-          <w:i/>
-          <w:sz w:val="22"/>
-          <w:szCs w:val="22"/>
-        </w:rPr>
-        <w:t>80% less space</w:t>
-      </w:r>
-      <w:r>
-        <w:rPr>
-          <w:rFonts w:ascii="Helvetica" w:hAnsi="Helvetica"/>
-          <w:b/>
+        <w:t>for revenue</w:t>
+      </w:r>
+      <w:r>
+        <w:rPr>
+          <w:rFonts w:ascii="Helvetica" w:hAnsi="Helvetica"/>
+          <w:i/>
           <w:sz w:val="22"/>
           <w:szCs w:val="22"/>
         </w:rPr>
@@ -614,24 +626,31 @@
           <w:sz w:val="22"/>
           <w:szCs w:val="22"/>
         </w:rPr>
-        <w:t xml:space="preserve">while </w:t>
-      </w:r>
-      <w:r>
-        <w:rPr>
-          <w:rFonts w:ascii="Helvetica" w:hAnsi="Helvetica"/>
-          <w:sz w:val="22"/>
-          <w:szCs w:val="22"/>
-        </w:rPr>
-        <w:t>enhancing accuracy</w:t>
-      </w:r>
-      <w:r>
-        <w:rPr>
-          <w:rFonts w:ascii="Helvetica" w:hAnsi="Helvetica"/>
-          <w:b/>
-          <w:sz w:val="22"/>
-          <w:szCs w:val="22"/>
-        </w:rPr>
-        <w:t xml:space="preserve"> </w:t>
+        <w:t>purposes</w:t>
+      </w:r>
+      <w:r>
+        <w:rPr>
+          <w:rFonts w:ascii="Helvetica" w:hAnsi="Helvetica"/>
+          <w:sz w:val="22"/>
+          <w:szCs w:val="22"/>
+        </w:rPr>
+        <w:t xml:space="preserve">; data </w:t>
+      </w:r>
+      <w:r>
+        <w:rPr>
+          <w:rFonts w:ascii="Helvetica" w:hAnsi="Helvetica"/>
+          <w:sz w:val="22"/>
+          <w:szCs w:val="22"/>
+        </w:rPr>
+        <w:t xml:space="preserve">is then </w:t>
+      </w:r>
+      <w:r>
+        <w:rPr>
+          <w:rFonts w:ascii="Helvetica" w:hAnsi="Helvetica"/>
+          <w:sz w:val="22"/>
+          <w:szCs w:val="22"/>
+        </w:rPr>
+        <w:t>reported to stakeholders</w:t>
       </w:r>
     </w:p>
     <w:p>
@@ -656,7 +675,93 @@
           <w:sz w:val="22"/>
           <w:szCs w:val="22"/>
         </w:rPr>
-        <w:t xml:space="preserve">Solved several security vulnerabilities and other severe bugs, while writing BDD test cases </w:t>
+        <w:t xml:space="preserve">Optimized the ETL process by rewriting SQL queries and </w:t>
+      </w:r>
+      <w:r>
+        <w:rPr>
+          <w:rFonts w:ascii="Helvetica" w:hAnsi="Helvetica"/>
+          <w:sz w:val="22"/>
+          <w:szCs w:val="22"/>
+        </w:rPr>
+        <w:t>fine-</w:t>
+      </w:r>
+      <w:r>
+        <w:rPr>
+          <w:rFonts w:ascii="Helvetica" w:hAnsi="Helvetica"/>
+          <w:sz w:val="22"/>
+          <w:szCs w:val="22"/>
+        </w:rPr>
+        <w:t>tuning the PySpark job</w:t>
+      </w:r>
+      <w:r>
+        <w:rPr>
+          <w:rFonts w:ascii="Helvetica" w:hAnsi="Helvetica"/>
+          <w:b/>
+          <w:sz w:val="22"/>
+          <w:szCs w:val="22"/>
+        </w:rPr>
+        <w:t xml:space="preserve"> </w:t>
+      </w:r>
+      <w:r>
+        <w:rPr>
+          <w:rFonts w:ascii="Helvetica" w:hAnsi="Helvetica"/>
+          <w:sz w:val="22"/>
+          <w:szCs w:val="22"/>
+        </w:rPr>
+        <w:br/>
+        <w:t xml:space="preserve">and </w:t>
+      </w:r>
+      <w:r>
+        <w:rPr>
+          <w:rFonts w:ascii="Helvetica" w:hAnsi="Helvetica"/>
+          <w:sz w:val="22"/>
+          <w:szCs w:val="22"/>
+        </w:rPr>
+        <w:t xml:space="preserve">DataProc cluster to run </w:t>
+      </w:r>
+      <w:r>
+        <w:rPr>
+          <w:rFonts w:ascii="Helvetica" w:hAnsi="Helvetica"/>
+          <w:b/>
+          <w:sz w:val="22"/>
+          <w:szCs w:val="22"/>
+        </w:rPr>
+        <w:t>87% faster</w:t>
+      </w:r>
+      <w:r>
+        <w:rPr>
+          <w:rFonts w:ascii="Helvetica" w:hAnsi="Helvetica"/>
+          <w:b/>
+          <w:sz w:val="22"/>
+          <w:szCs w:val="22"/>
+        </w:rPr>
+        <w:t xml:space="preserve"> </w:t>
+      </w:r>
+      <w:r>
+        <w:rPr>
+          <w:rFonts w:ascii="Helvetica" w:hAnsi="Helvetica"/>
+          <w:b/>
+          <w:sz w:val="22"/>
+          <w:szCs w:val="22"/>
+        </w:rPr>
+        <w:t>at</w:t>
+      </w:r>
+      <w:r>
+        <w:rPr>
+          <w:rFonts w:ascii="Helvetica" w:hAnsi="Helvetica"/>
+          <w:sz w:val="22"/>
+          <w:szCs w:val="22"/>
+        </w:rPr>
+        <w:t xml:space="preserve"> </w:t>
+      </w:r>
+      <w:r>
+        <w:rPr>
+          <w:rFonts w:ascii="Helvetica" w:hAnsi="Helvetica"/>
+          <w:b/>
+          <w:sz w:val="22"/>
+          <w:szCs w:val="22"/>
+        </w:rPr>
+        <w:t>10% of the cost</w:t>
       </w:r>
       <w:r>
         <w:rPr>
@@ -679,59 +784,78 @@
         <w:spacing w:line="276" w:lineRule="auto"/>
         <w:rPr>
           <w:rFonts w:ascii="Helvetica" w:hAnsi="Helvetica"/>
-          <w:sz w:val="22"/>
-          <w:szCs w:val="22"/>
-        </w:rPr>
-      </w:pPr>
-      <w:r>
-        <w:rPr>
-          <w:rFonts w:ascii="Helvetica" w:hAnsi="Helvetica"/>
-          <w:sz w:val="22"/>
-          <w:szCs w:val="22"/>
-        </w:rPr>
-        <w:t xml:space="preserve">Won </w:t>
-      </w:r>
-      <w:r>
-        <w:rPr>
-          <w:rFonts w:ascii="Helvetica" w:hAnsi="Helvetica"/>
-          <w:sz w:val="22"/>
-          <w:szCs w:val="22"/>
-        </w:rPr>
-        <w:t xml:space="preserve">“Best Intern” </w:t>
-      </w:r>
-      <w:r>
-        <w:rPr>
-          <w:rFonts w:ascii="Helvetica" w:hAnsi="Helvetica"/>
-          <w:sz w:val="22"/>
-          <w:szCs w:val="22"/>
-        </w:rPr>
-        <w:t xml:space="preserve">and </w:t>
-      </w:r>
-      <w:r>
-        <w:rPr>
-          <w:rFonts w:ascii="Helvetica" w:hAnsi="Helvetica"/>
-          <w:sz w:val="22"/>
-          <w:szCs w:val="22"/>
-        </w:rPr>
-        <w:t xml:space="preserve">“Best Financial Services” </w:t>
-      </w:r>
-      <w:r>
-        <w:rPr>
-          <w:rFonts w:ascii="Helvetica" w:hAnsi="Helvetica"/>
-          <w:sz w:val="22"/>
-          <w:szCs w:val="22"/>
-        </w:rPr>
-        <w:t xml:space="preserve">bots at the company-wide </w:t>
-      </w:r>
-      <w:r>
-        <w:rPr>
-          <w:rFonts w:ascii="Helvetica" w:hAnsi="Helvetica"/>
-          <w:b/>
-          <w:i/>
-          <w:sz w:val="22"/>
-          <w:szCs w:val="22"/>
-        </w:rPr>
-        <w:t>Bot-a-thon</w:t>
+          <w:b/>
+          <w:sz w:val="22"/>
+          <w:szCs w:val="22"/>
+        </w:rPr>
+      </w:pPr>
+      <w:r>
+        <w:rPr>
+          <w:rFonts w:ascii="Helvetica" w:hAnsi="Helvetica"/>
+          <w:sz w:val="22"/>
+          <w:szCs w:val="22"/>
+        </w:rPr>
+        <w:t xml:space="preserve">Tuned </w:t>
+      </w:r>
+      <w:r>
+        <w:rPr>
+          <w:rFonts w:ascii="Helvetica" w:hAnsi="Helvetica"/>
+          <w:b/>
+          <w:sz w:val="22"/>
+          <w:szCs w:val="22"/>
+        </w:rPr>
+        <w:t>support vector r</w:t>
+      </w:r>
+      <w:r>
+        <w:rPr>
+          <w:rFonts w:ascii="Helvetica" w:hAnsi="Helvetica"/>
+          <w:b/>
+          <w:sz w:val="22"/>
+          <w:szCs w:val="22"/>
+        </w:rPr>
+        <w:t xml:space="preserve">egression algorithms </w:t>
+      </w:r>
+      <w:r>
+        <w:rPr>
+          <w:rFonts w:ascii="Helvetica" w:hAnsi="Helvetica"/>
+          <w:sz w:val="22"/>
+          <w:szCs w:val="22"/>
+        </w:rPr>
+        <w:t xml:space="preserve">to </w:t>
+      </w:r>
+      <w:r>
+        <w:rPr>
+          <w:rFonts w:ascii="Helvetica" w:hAnsi="Helvetica"/>
+          <w:b/>
+          <w:sz w:val="22"/>
+          <w:szCs w:val="22"/>
+        </w:rPr>
+        <w:t xml:space="preserve">predict potential subscribers </w:t>
+      </w:r>
+      <w:r>
+        <w:rPr>
+          <w:rFonts w:ascii="Helvetica" w:hAnsi="Helvetica"/>
+          <w:sz w:val="22"/>
+          <w:szCs w:val="22"/>
+        </w:rPr>
+        <w:br/>
+        <w:t>given their usage patterns and the</w:t>
+      </w:r>
+      <w:r>
+        <w:rPr>
+          <w:rFonts w:ascii="Helvetica" w:hAnsi="Helvetica"/>
+          <w:sz w:val="22"/>
+          <w:szCs w:val="22"/>
+        </w:rPr>
+        <w:t xml:space="preserve"> patterns of paid subscribers</w:t>
+      </w:r>
+      <w:r>
+        <w:rPr>
+          <w:rFonts w:ascii="Helvetica" w:hAnsi="Helvetica"/>
+          <w:sz w:val="22"/>
+          <w:szCs w:val="22"/>
+        </w:rPr>
+        <w:t xml:space="preserve"> </w:t>
       </w:r>
     </w:p>
     <w:p>
@@ -750,7 +874,7 @@
           <w:rFonts w:ascii="Helvetica" w:hAnsi="Helvetica"/>
           <w:b/>
         </w:rPr>
-        <w:t>Rutgers OSS</w:t>
+        <w:t>Symphony</w:t>
       </w:r>
       <w:r>
         <w:rPr>
@@ -765,15 +889,31 @@
           <w:sz w:val="20"/>
           <w:szCs w:val="20"/>
         </w:rPr>
-        <w:t>Part-time, New Brunswick</w:t>
-      </w:r>
-      <w:r>
-        <w:rPr>
-          <w:rFonts w:ascii="Helvetica" w:hAnsi="Helvetica"/>
-          <w:sz w:val="20"/>
-          <w:szCs w:val="20"/>
-        </w:rPr>
-        <w:t xml:space="preserve">, New Jersey      </w:t>
+        <w:t>Software Engineering I</w:t>
+      </w:r>
+      <w:r>
+        <w:rPr>
+          <w:rFonts w:ascii="Helvetica" w:hAnsi="Helvetica"/>
+          <w:sz w:val="20"/>
+          <w:szCs w:val="20"/>
+        </w:rPr>
+        <w:t>ntern, New York, New York</w:t>
+      </w:r>
+      <w:r>
+        <w:rPr>
+          <w:rFonts w:ascii="Helvetica" w:hAnsi="Helvetica"/>
+          <w:sz w:val="20"/>
+          <w:szCs w:val="20"/>
+        </w:rPr>
+        <w:tab/>
+      </w:r>
+      <w:r>
+        <w:rPr>
+          <w:rFonts w:ascii="Helvetica" w:hAnsi="Helvetica"/>
+          <w:sz w:val="20"/>
+          <w:szCs w:val="20"/>
+        </w:rPr>
+        <w:tab/>
       </w:r>
       <w:r>
         <w:rPr>
@@ -797,34 +937,16 @@
           <w:szCs w:val="20"/>
         </w:rPr>
         <w:tab/>
-      </w:r>
-      <w:r>
-        <w:rPr>
-          <w:rFonts w:ascii="Helvetica" w:hAnsi="Helvetica"/>
-          <w:i/>
-          <w:sz w:val="20"/>
-          <w:szCs w:val="20"/>
-        </w:rPr>
-        <w:tab/>
-      </w:r>
-      <w:r>
-        <w:rPr>
-          <w:rFonts w:ascii="Helvetica" w:hAnsi="Helvetica"/>
-          <w:i/>
-          <w:sz w:val="20"/>
-          <w:szCs w:val="20"/>
-        </w:rPr>
-        <w:tab/>
-      </w:r>
-      <w:r>
-        <w:rPr>
-          <w:rFonts w:ascii="Helvetica" w:hAnsi="Helvetica"/>
-          <w:i/>
-          <w:sz w:val="20"/>
-          <w:szCs w:val="20"/>
-        </w:rPr>
-        <w:tab/>
-        <w:t xml:space="preserve">       Spring</w:t>
+        <w:t xml:space="preserve">   </w:t>
+      </w:r>
+      <w:r>
+        <w:rPr>
+          <w:rFonts w:ascii="Helvetica" w:hAnsi="Helvetica"/>
+          <w:i/>
+          <w:sz w:val="20"/>
+          <w:szCs w:val="20"/>
+        </w:rPr>
+        <w:t>Summer</w:t>
       </w:r>
       <w:r>
         <w:rPr>
@@ -864,7 +986,23 @@
           <w:sz w:val="20"/>
           <w:szCs w:val="20"/>
         </w:rPr>
-        <w:t>Primary developers for Rutgers University’s services</w:t>
+        <w:t>C</w:t>
+      </w:r>
+      <w:r>
+        <w:rPr>
+          <w:rFonts w:ascii="Helvetica" w:hAnsi="Helvetica"/>
+          <w:sz w:val="20"/>
+          <w:szCs w:val="20"/>
+        </w:rPr>
+        <w:t xml:space="preserve">ommunications platform founded by Goldman Sachs and funded by several </w:t>
+      </w:r>
+      <w:r>
+        <w:rPr>
+          <w:rFonts w:ascii="Helvetica" w:hAnsi="Helvetica"/>
+          <w:sz w:val="20"/>
+          <w:szCs w:val="20"/>
+        </w:rPr>
+        <w:t>Wall Street firms</w:t>
       </w:r>
     </w:p>
     <w:p>
@@ -889,25 +1027,16 @@
           <w:sz w:val="22"/>
           <w:szCs w:val="22"/>
         </w:rPr>
-        <w:t xml:space="preserve">One of two iOS developers </w:t>
-      </w:r>
-      <w:r>
-        <w:rPr>
-          <w:rFonts w:ascii="Helvetica" w:hAnsi="Helvetica"/>
-          <w:sz w:val="22"/>
-          <w:szCs w:val="22"/>
-        </w:rPr>
-        <w:t xml:space="preserve">for the Rutgers iOS app with </w:t>
-      </w:r>
-      <w:r>
-        <w:rPr>
-          <w:rFonts w:ascii="Helvetica" w:hAnsi="Helvetica"/>
-          <w:b/>
-          <w:i/>
-          <w:sz w:val="22"/>
-          <w:szCs w:val="22"/>
-        </w:rPr>
-        <w:t>thousands of daily users</w:t>
+        <w:t xml:space="preserve">Implemented a new ElasticSearch data model that uses </w:t>
+      </w:r>
+      <w:r>
+        <w:rPr>
+          <w:rFonts w:ascii="Helvetica" w:hAnsi="Helvetica"/>
+          <w:b/>
+          <w:sz w:val="22"/>
+          <w:szCs w:val="22"/>
+        </w:rPr>
+        <w:t>80% less space</w:t>
       </w:r>
       <w:r>
         <w:rPr>
@@ -917,129 +1046,38 @@
         </w:rPr>
         <w:t xml:space="preserve"> </w:t>
       </w:r>
-    </w:p>
-    <w:p>
-      <w:pPr>
-        <w:tabs>
-          <w:tab w:val="left" w:pos="270"/>
-        </w:tabs>
-        <w:ind w:left="270"/>
-        <w:rPr>
-          <w:rFonts w:ascii="Helvetica" w:hAnsi="Helvetica"/>
-          <w:b/>
-        </w:rPr>
-      </w:pPr>
-      <w:r>
-        <w:rPr>
-          <w:rFonts w:ascii="Helvetica" w:hAnsi="Helvetica"/>
-          <w:b/>
-        </w:rPr>
-        <w:t>CommVault (CVLT)</w:t>
-      </w:r>
-      <w:r>
-        <w:rPr>
-          <w:rFonts w:ascii="Helvetica" w:hAnsi="Helvetica"/>
-          <w:b/>
-        </w:rPr>
-        <w:t xml:space="preserve"> </w:t>
-      </w:r>
-      <w:r>
-        <w:rPr>
-          <w:rFonts w:ascii="Helvetica" w:hAnsi="Helvetica"/>
-          <w:sz w:val="20"/>
-          <w:szCs w:val="20"/>
-        </w:rPr>
-        <w:t>Intern, T</w:t>
-      </w:r>
-      <w:r>
-        <w:rPr>
-          <w:rFonts w:ascii="Helvetica" w:hAnsi="Helvetica"/>
-          <w:sz w:val="20"/>
-          <w:szCs w:val="20"/>
-        </w:rPr>
-        <w:t xml:space="preserve">inton Falls, New Jersey      </w:t>
-      </w:r>
-      <w:r>
-        <w:rPr>
-          <w:rFonts w:ascii="Helvetica" w:hAnsi="Helvetica"/>
-        </w:rPr>
-        <w:tab/>
-        <w:t xml:space="preserve">        </w:t>
-      </w:r>
-      <w:r>
-        <w:rPr>
-          <w:rFonts w:ascii="Helvetica" w:hAnsi="Helvetica"/>
-        </w:rPr>
-        <w:tab/>
-        <w:t xml:space="preserve"> </w:t>
-      </w:r>
-      <w:r>
-        <w:rPr>
-          <w:rFonts w:ascii="Helvetica" w:hAnsi="Helvetica"/>
-          <w:i/>
-          <w:sz w:val="20"/>
-          <w:szCs w:val="20"/>
-        </w:rPr>
-        <w:tab/>
-      </w:r>
-      <w:r>
-        <w:rPr>
-          <w:rFonts w:ascii="Helvetica" w:hAnsi="Helvetica"/>
-          <w:i/>
-          <w:sz w:val="20"/>
-          <w:szCs w:val="20"/>
-        </w:rPr>
-        <w:tab/>
-      </w:r>
-      <w:r>
-        <w:rPr>
-          <w:rFonts w:ascii="Helvetica" w:hAnsi="Helvetica"/>
-          <w:i/>
-          <w:sz w:val="20"/>
-          <w:szCs w:val="20"/>
-        </w:rPr>
-        <w:tab/>
-      </w:r>
-      <w:r>
-        <w:rPr>
-          <w:rFonts w:ascii="Helvetica" w:hAnsi="Helvetica"/>
-          <w:i/>
-          <w:sz w:val="20"/>
-          <w:szCs w:val="20"/>
-        </w:rPr>
-        <w:tab/>
-        <w:t xml:space="preserve">   Summer</w:t>
-      </w:r>
-      <w:r>
-        <w:rPr>
-          <w:rFonts w:ascii="Helvetica" w:hAnsi="Helvetica"/>
-          <w:i/>
-          <w:sz w:val="20"/>
-          <w:szCs w:val="20"/>
-        </w:rPr>
-        <w:t>, 2015</w:t>
-      </w:r>
-    </w:p>
-    <w:p>
-      <w:pPr>
-        <w:tabs>
-          <w:tab w:val="left" w:pos="270"/>
-        </w:tabs>
-        <w:spacing w:after="120"/>
-        <w:ind w:left="270"/>
-        <w:rPr>
-          <w:rFonts w:ascii="Helvetica" w:hAnsi="Helvetica"/>
-          <w:sz w:val="20"/>
-          <w:szCs w:val="20"/>
-        </w:rPr>
-      </w:pPr>
-      <w:r>
-        <w:rPr>
-          <w:rFonts w:ascii="Helvetica" w:hAnsi="Helvetica"/>
-          <w:sz w:val="20"/>
-          <w:szCs w:val="20"/>
-        </w:rPr>
-        <w:t xml:space="preserve">Data management, protection (security and disaster recovery), backup, and cloud storage company </w:t>
+      <w:r>
+        <w:rPr>
+          <w:rFonts w:ascii="Helvetica" w:hAnsi="Helvetica"/>
+          <w:sz w:val="22"/>
+          <w:szCs w:val="22"/>
+        </w:rPr>
+        <w:t xml:space="preserve">while </w:t>
+      </w:r>
+      <w:r>
+        <w:rPr>
+          <w:rFonts w:ascii="Helvetica" w:hAnsi="Helvetica"/>
+          <w:sz w:val="22"/>
+          <w:szCs w:val="22"/>
+        </w:rPr>
+        <w:br/>
+      </w:r>
+      <w:r>
+        <w:rPr>
+          <w:rFonts w:ascii="Helvetica" w:hAnsi="Helvetica"/>
+          <w:b/>
+          <w:sz w:val="22"/>
+          <w:szCs w:val="22"/>
+        </w:rPr>
+        <w:t>reducing search time by 30%</w:t>
+      </w:r>
+      <w:r>
+        <w:rPr>
+          <w:rFonts w:ascii="Helvetica" w:hAnsi="Helvetica"/>
+          <w:sz w:val="22"/>
+          <w:szCs w:val="22"/>
+        </w:rPr>
+        <w:t>, with enhanced search accuracy</w:t>
       </w:r>
     </w:p>
     <w:p>
@@ -1061,112 +1099,26 @@
       <w:r>
         <w:rPr>
           <w:rFonts w:ascii="Helvetica" w:hAnsi="Helvetica"/>
-          <w:b/>
-          <w:i/>
-          <w:sz w:val="22"/>
-          <w:szCs w:val="22"/>
-        </w:rPr>
-        <w:t>Fully d</w:t>
-      </w:r>
-      <w:r>
-        <w:rPr>
-          <w:rFonts w:ascii="Helvetica" w:hAnsi="Helvetica"/>
-          <w:b/>
-          <w:i/>
-          <w:sz w:val="22"/>
-          <w:szCs w:val="22"/>
-        </w:rPr>
-        <w:t>eveloped</w:t>
-      </w:r>
-      <w:r>
-        <w:rPr>
-          <w:rFonts w:ascii="Helvetica" w:hAnsi="Helvetica"/>
-          <w:sz w:val="22"/>
-          <w:szCs w:val="22"/>
-        </w:rPr>
-        <w:t xml:space="preserve"> a Mac application </w:t>
-      </w:r>
-      <w:r>
-        <w:rPr>
-          <w:rFonts w:ascii="Helvetica" w:hAnsi="Helvetica"/>
-          <w:sz w:val="22"/>
-          <w:szCs w:val="22"/>
-        </w:rPr>
-        <w:t>to</w:t>
-      </w:r>
-      <w:r>
-        <w:rPr>
-          <w:rFonts w:ascii="Helvetica" w:hAnsi="Helvetica"/>
-          <w:sz w:val="22"/>
-          <w:szCs w:val="22"/>
-        </w:rPr>
-        <w:t xml:space="preserve"> quickly and securely </w:t>
-      </w:r>
-      <w:r>
-        <w:rPr>
-          <w:rFonts w:ascii="Helvetica" w:hAnsi="Helvetica"/>
-          <w:sz w:val="22"/>
-          <w:szCs w:val="22"/>
-        </w:rPr>
-        <w:t>back</w:t>
-      </w:r>
-      <w:r>
-        <w:rPr>
-          <w:rFonts w:ascii="Helvetica" w:hAnsi="Helvetica"/>
-          <w:sz w:val="22"/>
-          <w:szCs w:val="22"/>
-        </w:rPr>
-        <w:t xml:space="preserve"> up an </w:t>
-      </w:r>
-      <w:r>
-        <w:rPr>
-          <w:rFonts w:ascii="Helvetica" w:hAnsi="Helvetica"/>
-          <w:b/>
-          <w:i/>
-          <w:sz w:val="22"/>
-          <w:szCs w:val="22"/>
-        </w:rPr>
-        <w:t xml:space="preserve">entire computer </w:t>
-      </w:r>
-      <w:r>
-        <w:rPr>
-          <w:rFonts w:ascii="Helvetica" w:hAnsi="Helvetica"/>
-          <w:sz w:val="22"/>
-          <w:szCs w:val="22"/>
-        </w:rPr>
-        <w:t xml:space="preserve">or </w:t>
-      </w:r>
-      <w:r>
-        <w:rPr>
-          <w:rFonts w:ascii="Helvetica" w:hAnsi="Helvetica"/>
-          <w:sz w:val="22"/>
-          <w:szCs w:val="22"/>
-        </w:rPr>
-        <w:br/>
-      </w:r>
-      <w:r>
-        <w:rPr>
-          <w:rFonts w:ascii="Helvetica" w:hAnsi="Helvetica"/>
-          <w:sz w:val="22"/>
-          <w:szCs w:val="22"/>
-        </w:rPr>
-        <w:t xml:space="preserve">certain directories </w:t>
-      </w:r>
-      <w:r>
-        <w:rPr>
-          <w:rFonts w:ascii="Helvetica" w:hAnsi="Helvetica"/>
-          <w:sz w:val="22"/>
-          <w:szCs w:val="22"/>
-        </w:rPr>
-        <w:t>to the cloud</w:t>
-      </w:r>
-      <w:r>
-        <w:rPr>
-          <w:rFonts w:ascii="Helvetica" w:hAnsi="Helvetica"/>
-          <w:sz w:val="22"/>
-          <w:szCs w:val="22"/>
-        </w:rPr>
-        <w:t>, listen and then upload file modifications, and handle filters</w:t>
+          <w:sz w:val="22"/>
+          <w:szCs w:val="22"/>
+        </w:rPr>
+        <w:t>Fixed</w:t>
+      </w:r>
+      <w:r>
+        <w:rPr>
+          <w:rFonts w:ascii="Helvetica" w:hAnsi="Helvetica"/>
+          <w:sz w:val="22"/>
+          <w:szCs w:val="22"/>
+        </w:rPr>
+        <w:t xml:space="preserve"> several security vulnerabilities and other severe bugs, while writing BDD test cases </w:t>
+      </w:r>
+      <w:r>
+        <w:rPr>
+          <w:rFonts w:ascii="Helvetica" w:hAnsi="Helvetica"/>
+          <w:sz w:val="22"/>
+          <w:szCs w:val="22"/>
+        </w:rPr>
+        <w:t xml:space="preserve"> </w:t>
       </w:r>
     </w:p>
     <w:p>
@@ -1188,31 +1140,50 @@
       <w:r>
         <w:rPr>
           <w:rFonts w:ascii="Helvetica" w:hAnsi="Helvetica"/>
-          <w:i/>
-          <w:sz w:val="22"/>
-          <w:szCs w:val="22"/>
-        </w:rPr>
-        <w:t xml:space="preserve">Devised a </w:t>
-      </w:r>
-      <w:r>
-        <w:rPr>
-          <w:rFonts w:ascii="Helvetica" w:hAnsi="Helvetica"/>
-          <w:b/>
-          <w:i/>
-          <w:sz w:val="22"/>
-          <w:szCs w:val="22"/>
-        </w:rPr>
-        <w:t>d</w:t>
-      </w:r>
-      <w:r>
-        <w:rPr>
-          <w:rFonts w:ascii="Helvetica" w:hAnsi="Helvetica"/>
-          <w:b/>
-          <w:i/>
-          <w:sz w:val="22"/>
-          <w:szCs w:val="22"/>
-        </w:rPr>
-        <w:t>ynamic scanning algorithm</w:t>
+          <w:sz w:val="22"/>
+          <w:szCs w:val="22"/>
+        </w:rPr>
+        <w:t xml:space="preserve">Won </w:t>
+      </w:r>
+      <w:r>
+        <w:rPr>
+          <w:rFonts w:ascii="Helvetica" w:hAnsi="Helvetica"/>
+          <w:sz w:val="22"/>
+          <w:szCs w:val="22"/>
+        </w:rPr>
+        <w:t xml:space="preserve">“Best Intern” </w:t>
+      </w:r>
+      <w:r>
+        <w:rPr>
+          <w:rFonts w:ascii="Helvetica" w:hAnsi="Helvetica"/>
+          <w:sz w:val="22"/>
+          <w:szCs w:val="22"/>
+        </w:rPr>
+        <w:t xml:space="preserve">and </w:t>
+      </w:r>
+      <w:r>
+        <w:rPr>
+          <w:rFonts w:ascii="Helvetica" w:hAnsi="Helvetica"/>
+          <w:sz w:val="22"/>
+          <w:szCs w:val="22"/>
+        </w:rPr>
+        <w:t>“Best Financial Services</w:t>
+      </w:r>
+      <w:r>
+        <w:rPr>
+          <w:rFonts w:ascii="Helvetica" w:hAnsi="Helvetica"/>
+          <w:sz w:val="22"/>
+          <w:szCs w:val="22"/>
+        </w:rPr>
+        <w:t>”</w:t>
+      </w:r>
+      <w:r>
+        <w:rPr>
+          <w:rFonts w:ascii="Helvetica" w:hAnsi="Helvetica"/>
+          <w:sz w:val="22"/>
+          <w:szCs w:val="22"/>
+        </w:rPr>
+        <w:t xml:space="preserve"> awards</w:t>
       </w:r>
       <w:r>
         <w:rPr>
@@ -1228,31 +1199,16 @@
           <w:sz w:val="22"/>
           <w:szCs w:val="22"/>
         </w:rPr>
-        <w:t xml:space="preserve">that </w:t>
-      </w:r>
-      <w:r>
-        <w:rPr>
-          <w:rFonts w:ascii="Helvetica" w:hAnsi="Helvetica"/>
-          <w:sz w:val="22"/>
-          <w:szCs w:val="22"/>
-        </w:rPr>
-        <w:t xml:space="preserve">takes into account the number of directories </w:t>
-      </w:r>
-      <w:r>
-        <w:rPr>
-          <w:rFonts w:ascii="Helvetica" w:hAnsi="Helvetica"/>
-          <w:sz w:val="22"/>
-          <w:szCs w:val="22"/>
-        </w:rPr>
-        <w:br/>
-      </w:r>
-      <w:r>
-        <w:rPr>
-          <w:rFonts w:ascii="Helvetica" w:hAnsi="Helvetica"/>
-          <w:sz w:val="22"/>
-          <w:szCs w:val="22"/>
-        </w:rPr>
-        <w:t>and subdirectories to determine an efficient number of scanning threads to create</w:t>
+        <w:t xml:space="preserve">at the company-wide </w:t>
+      </w:r>
+      <w:r>
+        <w:rPr>
+          <w:rFonts w:ascii="Helvetica" w:hAnsi="Helvetica"/>
+          <w:b/>
+          <w:sz w:val="22"/>
+          <w:szCs w:val="22"/>
+        </w:rPr>
+        <w:t>Bot-a-thon</w:t>
       </w:r>
     </w:p>
     <w:p>
@@ -1262,17 +1218,158 @@
         </w:tabs>
         <w:rPr>
           <w:rFonts w:ascii="Helvetica" w:hAnsi="Helvetica"/>
-          <w:sz w:val="22"/>
-          <w:szCs w:val="22"/>
-        </w:rPr>
-      </w:pPr>
-      <w:r>
-        <w:rPr>
-          <w:rFonts w:ascii="Helvetica" w:hAnsi="Helvetica"/>
-          <w:b/>
-        </w:rPr>
-        <w:tab/>
-        <w:t xml:space="preserve">Previous: </w:t>
+          <w:i/>
+          <w:sz w:val="20"/>
+          <w:szCs w:val="20"/>
+        </w:rPr>
+      </w:pPr>
+      <w:r>
+        <w:rPr>
+          <w:rFonts w:ascii="Helvetica" w:hAnsi="Helvetica"/>
+          <w:b/>
+        </w:rPr>
+        <w:tab/>
+      </w:r>
+      <w:r>
+        <w:rPr>
+          <w:rFonts w:ascii="Helvetica" w:hAnsi="Helvetica"/>
+          <w:b/>
+        </w:rPr>
+        <w:t>Previous</w:t>
+      </w:r>
+      <w:r>
+        <w:rPr>
+          <w:rFonts w:ascii="Helvetica" w:hAnsi="Helvetica"/>
+          <w:b/>
+        </w:rPr>
+        <w:t xml:space="preserve">: </w:t>
+      </w:r>
+      <w:r>
+        <w:rPr>
+          <w:rFonts w:ascii="Helvetica" w:hAnsi="Helvetica"/>
+          <w:i/>
+          <w:sz w:val="20"/>
+          <w:szCs w:val="20"/>
+        </w:rPr>
+        <w:t xml:space="preserve"> </w:t>
+      </w:r>
+      <w:r>
+        <w:rPr>
+          <w:rFonts w:ascii="Helvetica" w:hAnsi="Helvetica"/>
+          <w:sz w:val="20"/>
+          <w:szCs w:val="20"/>
+        </w:rPr>
+        <w:t>CommVault (CVLT). (Tinton Falls, New Jersey)</w:t>
+      </w:r>
+      <w:r>
+        <w:rPr>
+          <w:rFonts w:ascii="Helvetica" w:hAnsi="Helvetica"/>
+        </w:rPr>
+        <w:tab/>
+        <w:t xml:space="preserve">        </w:t>
+      </w:r>
+      <w:r>
+        <w:rPr>
+          <w:rFonts w:ascii="Helvetica" w:hAnsi="Helvetica"/>
+        </w:rPr>
+        <w:tab/>
+        <w:t xml:space="preserve"> </w:t>
+      </w:r>
+      <w:r>
+        <w:rPr>
+          <w:rFonts w:ascii="Helvetica" w:hAnsi="Helvetica"/>
+          <w:i/>
+          <w:sz w:val="20"/>
+          <w:szCs w:val="20"/>
+        </w:rPr>
+        <w:tab/>
+      </w:r>
+      <w:r>
+        <w:rPr>
+          <w:rFonts w:ascii="Helvetica" w:hAnsi="Helvetica"/>
+          <w:i/>
+          <w:sz w:val="20"/>
+          <w:szCs w:val="20"/>
+        </w:rPr>
+        <w:tab/>
+      </w:r>
+      <w:r>
+        <w:rPr>
+          <w:rFonts w:ascii="Helvetica" w:hAnsi="Helvetica"/>
+          <w:i/>
+          <w:sz w:val="20"/>
+          <w:szCs w:val="20"/>
+        </w:rPr>
+        <w:tab/>
+        <w:t xml:space="preserve">   </w:t>
+      </w:r>
+      <w:r>
+        <w:rPr>
+          <w:rFonts w:ascii="Helvetica" w:hAnsi="Helvetica"/>
+          <w:i/>
+          <w:sz w:val="20"/>
+          <w:szCs w:val="20"/>
+        </w:rPr>
+        <w:tab/>
+        <w:t xml:space="preserve">   </w:t>
+      </w:r>
+      <w:r>
+        <w:rPr>
+          <w:rFonts w:ascii="Helvetica" w:hAnsi="Helvetica"/>
+          <w:i/>
+          <w:sz w:val="20"/>
+          <w:szCs w:val="20"/>
+        </w:rPr>
+        <w:t>Summer, 201</w:t>
+      </w:r>
+      <w:r>
+        <w:rPr>
+          <w:rFonts w:ascii="Helvetica" w:hAnsi="Helvetica"/>
+          <w:i/>
+          <w:sz w:val="20"/>
+          <w:szCs w:val="20"/>
+        </w:rPr>
+        <w:t>5</w:t>
+      </w:r>
+    </w:p>
+    <w:p>
+      <w:pPr>
+        <w:tabs>
+          <w:tab w:val="left" w:pos="270"/>
+        </w:tabs>
+        <w:rPr>
+          <w:rFonts w:ascii="Helvetica" w:hAnsi="Helvetica"/>
+          <w:i/>
+          <w:sz w:val="20"/>
+          <w:szCs w:val="20"/>
+        </w:rPr>
+      </w:pPr>
+      <w:r>
+        <w:rPr>
+          <w:rFonts w:ascii="Helvetica" w:hAnsi="Helvetica"/>
+          <w:i/>
+          <w:sz w:val="20"/>
+          <w:szCs w:val="20"/>
+        </w:rPr>
+        <w:tab/>
+      </w:r>
+      <w:r>
+        <w:rPr>
+          <w:rFonts w:ascii="Helvetica" w:hAnsi="Helvetica"/>
+          <w:i/>
+          <w:sz w:val="20"/>
+          <w:szCs w:val="20"/>
+        </w:rPr>
+        <w:tab/>
+      </w:r>
+      <w:r>
+        <w:rPr>
+          <w:rFonts w:ascii="Helvetica" w:hAnsi="Helvetica"/>
+          <w:i/>
+          <w:sz w:val="20"/>
+          <w:szCs w:val="20"/>
+        </w:rPr>
+        <w:tab/>
       </w:r>
       <w:r>
         <w:rPr>
@@ -1322,14 +1419,6 @@
           <w:szCs w:val="20"/>
         </w:rPr>
         <w:tab/>
-      </w:r>
-      <w:r>
-        <w:rPr>
-          <w:rFonts w:ascii="Helvetica" w:hAnsi="Helvetica"/>
-          <w:i/>
-          <w:sz w:val="20"/>
-          <w:szCs w:val="20"/>
-        </w:rPr>
         <w:t xml:space="preserve">   </w:t>
       </w:r>
       <w:r>
@@ -1359,8 +1448,10 @@
         <w:spacing w:before="240" w:after="120"/>
         <w:rPr>
           <w:rFonts w:ascii="Helvetica" w:hAnsi="Helvetica"/>
+          <w:b/>
           <w:color w:val="1884AD"/>
-          <w:sz w:val="32"/>
+          <w:sz w:val="28"/>
+          <w:szCs w:val="28"/>
         </w:rPr>
       </w:pPr>
       <w:r>
@@ -1368,7 +1459,8 @@
           <w:rFonts w:ascii="Helvetica" w:hAnsi="Helvetica"/>
           <w:b/>
           <w:color w:val="1884AD"/>
-          <w:sz w:val="32"/>
+          <w:sz w:val="28"/>
+          <w:szCs w:val="28"/>
         </w:rPr>
         <w:t>Projects</w:t>
       </w:r>
@@ -1389,108 +1481,128 @@
           <w:rFonts w:ascii="Helvetica" w:hAnsi="Helvetica"/>
           <w:b/>
         </w:rPr>
-        <w:t>Bring Me Food,</w:t>
-      </w:r>
-      <w:r>
-        <w:rPr>
-          <w:rFonts w:ascii="Helvetica" w:hAnsi="Helvetica"/>
-        </w:rPr>
+        <w:t>iMessage Analyzer</w:t>
+      </w:r>
+      <w:r>
+        <w:rPr>
+          <w:rFonts w:ascii="Helvetica" w:hAnsi="Helvetica"/>
+          <w:b/>
+          <w:sz w:val="20"/>
+          <w:szCs w:val="20"/>
+        </w:rPr>
+        <w:t>,</w:t>
+      </w:r>
+      <w:r>
+        <w:rPr>
+          <w:rFonts w:ascii="Helvetica" w:hAnsi="Helvetica"/>
+          <w:sz w:val="20"/>
+          <w:szCs w:val="20"/>
+        </w:rPr>
+        <w:t xml:space="preserve"> Mac</w:t>
+      </w:r>
+      <w:r>
+        <w:rPr>
+          <w:rFonts w:ascii="Helvetica" w:hAnsi="Helvetica"/>
+          <w:sz w:val="20"/>
+          <w:szCs w:val="20"/>
+        </w:rPr>
+        <w:t xml:space="preserve"> Application</w:t>
+      </w:r>
+      <w:r>
+        <w:rPr>
+          <w:rFonts w:ascii="Helvetica" w:hAnsi="Helvetica"/>
+          <w:b/>
+        </w:rPr>
+        <w:tab/>
+      </w:r>
+      <w:r>
+        <w:rPr>
+          <w:rFonts w:ascii="Helvetica" w:hAnsi="Helvetica"/>
+          <w:b/>
+        </w:rPr>
+        <w:tab/>
+      </w:r>
+      <w:r>
+        <w:rPr>
+          <w:rFonts w:ascii="Helvetica" w:hAnsi="Helvetica"/>
+          <w:b/>
+        </w:rPr>
+        <w:tab/>
+      </w:r>
+      <w:r>
+        <w:rPr>
+          <w:rFonts w:ascii="Helvetica" w:hAnsi="Helvetica"/>
+          <w:b/>
+        </w:rPr>
+        <w:tab/>
+      </w:r>
+      <w:r>
+        <w:rPr>
+          <w:rFonts w:ascii="Helvetica" w:hAnsi="Helvetica"/>
+          <w:b/>
+        </w:rPr>
+        <w:tab/>
         <w:t xml:space="preserve"> </w:t>
       </w:r>
       <w:r>
         <w:rPr>
           <w:rFonts w:ascii="Helvetica" w:hAnsi="Helvetica"/>
-          <w:sz w:val="20"/>
-          <w:szCs w:val="20"/>
-        </w:rPr>
-        <w:t xml:space="preserve">Android </w:t>
-      </w:r>
-      <w:r>
-        <w:rPr>
-          <w:rFonts w:ascii="Helvetica" w:hAnsi="Helvetica"/>
-          <w:sz w:val="20"/>
-          <w:szCs w:val="20"/>
-        </w:rPr>
-        <w:t xml:space="preserve">and </w:t>
-      </w:r>
-      <w:r>
-        <w:rPr>
-          <w:rFonts w:ascii="Helvetica" w:hAnsi="Helvetica"/>
-          <w:sz w:val="20"/>
-          <w:szCs w:val="20"/>
-        </w:rPr>
-        <w:t>iOS Application</w:t>
-      </w:r>
-      <w:r>
-        <w:rPr>
-          <w:rFonts w:ascii="Helvetica" w:hAnsi="Helvetica"/>
-          <w:b/>
-        </w:rPr>
-        <w:tab/>
-      </w:r>
-      <w:r>
-        <w:rPr>
-          <w:rFonts w:ascii="Helvetica" w:hAnsi="Helvetica"/>
-          <w:b/>
-        </w:rPr>
-        <w:tab/>
-      </w:r>
-      <w:r>
-        <w:rPr>
-          <w:rFonts w:ascii="Helvetica" w:hAnsi="Helvetica"/>
-          <w:b/>
-        </w:rPr>
-        <w:tab/>
-      </w:r>
-      <w:r>
-        <w:rPr>
-          <w:rFonts w:ascii="Helvetica" w:hAnsi="Helvetica"/>
-          <w:b/>
-        </w:rPr>
-        <w:tab/>
-        <w:t xml:space="preserve">    </w:t>
-      </w:r>
-      <w:r>
-        <w:rPr>
-          <w:rFonts w:ascii="Helvetica" w:hAnsi="Helvetica"/>
-          <w:b/>
-        </w:rPr>
-        <w:tab/>
-      </w:r>
-      <w:r>
-        <w:rPr>
-          <w:rFonts w:ascii="Helvetica" w:hAnsi="Helvetica"/>
-          <w:b/>
-        </w:rPr>
-        <w:tab/>
-      </w:r>
-      <w:r>
-        <w:rPr>
-          <w:rFonts w:ascii="Helvetica" w:hAnsi="Helvetica"/>
-          <w:b/>
-          <w:sz w:val="20"/>
-          <w:szCs w:val="20"/>
+          <w:i/>
         </w:rPr>
         <w:t xml:space="preserve">   </w:t>
       </w:r>
       <w:r>
         <w:rPr>
           <w:rFonts w:ascii="Helvetica" w:hAnsi="Helvetica"/>
-          <w:b/>
-          <w:sz w:val="20"/>
-          <w:szCs w:val="20"/>
-        </w:rPr>
-        <w:tab/>
+          <w:i/>
+        </w:rPr>
         <w:t xml:space="preserve">        </w:t>
       </w:r>
       <w:r>
         <w:rPr>
           <w:rFonts w:ascii="Helvetica" w:hAnsi="Helvetica"/>
           <w:i/>
-          <w:sz w:val="20"/>
-          <w:szCs w:val="20"/>
-        </w:rPr>
-        <w:t>2014 - 2015</w:t>
+        </w:rPr>
+        <w:tab/>
+      </w:r>
+      <w:r>
+        <w:rPr>
+          <w:rFonts w:ascii="Helvetica" w:hAnsi="Helvetica"/>
+          <w:i/>
+        </w:rPr>
+        <w:tab/>
+      </w:r>
+      <w:r>
+        <w:rPr>
+          <w:rFonts w:ascii="Helvetica" w:hAnsi="Helvetica"/>
+          <w:i/>
+        </w:rPr>
+        <w:tab/>
+      </w:r>
+      <w:r>
+        <w:rPr>
+          <w:rFonts w:ascii="Helvetica" w:hAnsi="Helvetica"/>
+          <w:i/>
+        </w:rPr>
+        <w:t xml:space="preserve">     </w:t>
+      </w:r>
+      <w:r>
+        <w:rPr>
+          <w:rFonts w:ascii="Helvetica" w:hAnsi="Helvetica"/>
+          <w:i/>
+          <w:sz w:val="20"/>
+          <w:szCs w:val="20"/>
+        </w:rPr>
+        <w:t>201</w:t>
+      </w:r>
+      <w:r>
+        <w:rPr>
+          <w:rFonts w:ascii="Helvetica" w:hAnsi="Helvetica"/>
+          <w:i/>
+          <w:sz w:val="20"/>
+          <w:szCs w:val="20"/>
+        </w:rPr>
+        <w:t>6</w:t>
       </w:r>
     </w:p>
     <w:p>
@@ -1501,17 +1613,17 @@
         <w:ind w:left="270"/>
         <w:rPr>
           <w:rFonts w:ascii="Helvetica" w:hAnsi="Helvetica"/>
-          <w:sz w:val="22"/>
-          <w:szCs w:val="22"/>
-        </w:rPr>
-      </w:pPr>
-      <w:r>
-        <w:rPr>
-          <w:rFonts w:ascii="Helvetica" w:hAnsi="Helvetica"/>
-          <w:sz w:val="22"/>
-          <w:szCs w:val="22"/>
-        </w:rPr>
-        <w:t>A refined version of Uber for crowd-sourcing the delivery of food.</w:t>
+          <w:sz w:val="20"/>
+          <w:szCs w:val="20"/>
+        </w:rPr>
+      </w:pPr>
+      <w:r>
+        <w:rPr>
+          <w:rFonts w:ascii="Helvetica" w:hAnsi="Helvetica"/>
+          <w:sz w:val="20"/>
+          <w:szCs w:val="20"/>
+        </w:rPr>
+        <w:t>Analyzes all of a user’s messages from the database on the computer</w:t>
       </w:r>
     </w:p>
     <w:p>
@@ -1533,180 +1645,7 @@
           <w:rFonts w:ascii="Helvetica" w:hAnsi="Helvetica"/>
           <w:color w:val="000000"/>
         </w:rPr>
-        <w:t xml:space="preserve">Client </w:t>
-      </w:r>
-      <w:r>
-        <w:rPr>
-          <w:rFonts w:ascii="Helvetica" w:hAnsi="Helvetica"/>
-          <w:color w:val="000000"/>
-        </w:rPr>
-        <w:t xml:space="preserve">chooses menu items from a restaurant and a notification is sent to drivers </w:t>
-      </w:r>
-      <w:r>
-        <w:rPr>
-          <w:rFonts w:ascii="Helvetica" w:hAnsi="Helvetica"/>
-          <w:color w:val="000000"/>
-        </w:rPr>
-        <w:br/>
-      </w:r>
-      <w:r>
-        <w:rPr>
-          <w:rFonts w:ascii="Helvetica" w:hAnsi="Helvetica"/>
-          <w:color w:val="000000"/>
-        </w:rPr>
-        <w:t>in the area, who can then claim the order and send delivery status updates</w:t>
-      </w:r>
-    </w:p>
-    <w:p>
-      <w:pPr>
-        <w:tabs>
-          <w:tab w:val="left" w:pos="270"/>
-        </w:tabs>
-        <w:ind w:left="270"/>
-        <w:rPr>
-          <w:rFonts w:ascii="Helvetica" w:hAnsi="Helvetica"/>
-          <w:i/>
-        </w:rPr>
-      </w:pPr>
-      <w:r>
-        <w:rPr>
-          <w:rFonts w:ascii="Helvetica" w:hAnsi="Helvetica"/>
-          <w:b/>
-        </w:rPr>
-        <w:t>iMessage Analyzer</w:t>
-      </w:r>
-      <w:r>
-        <w:rPr>
-          <w:rFonts w:ascii="Helvetica" w:hAnsi="Helvetica"/>
-          <w:b/>
-          <w:sz w:val="20"/>
-          <w:szCs w:val="20"/>
-        </w:rPr>
-        <w:t>,</w:t>
-      </w:r>
-      <w:r>
-        <w:rPr>
-          <w:rFonts w:ascii="Helvetica" w:hAnsi="Helvetica"/>
-          <w:sz w:val="20"/>
-          <w:szCs w:val="20"/>
-        </w:rPr>
-        <w:t xml:space="preserve"> Mac</w:t>
-      </w:r>
-      <w:r>
-        <w:rPr>
-          <w:rFonts w:ascii="Helvetica" w:hAnsi="Helvetica"/>
-          <w:sz w:val="20"/>
-          <w:szCs w:val="20"/>
-        </w:rPr>
-        <w:t xml:space="preserve"> Application</w:t>
-      </w:r>
-      <w:r>
-        <w:rPr>
-          <w:rFonts w:ascii="Helvetica" w:hAnsi="Helvetica"/>
-          <w:b/>
-        </w:rPr>
-        <w:tab/>
-      </w:r>
-      <w:r>
-        <w:rPr>
-          <w:rFonts w:ascii="Helvetica" w:hAnsi="Helvetica"/>
-          <w:b/>
-        </w:rPr>
-        <w:tab/>
-      </w:r>
-      <w:r>
-        <w:rPr>
-          <w:rFonts w:ascii="Helvetica" w:hAnsi="Helvetica"/>
-          <w:b/>
-        </w:rPr>
-        <w:tab/>
-      </w:r>
-      <w:r>
-        <w:rPr>
-          <w:rFonts w:ascii="Helvetica" w:hAnsi="Helvetica"/>
-          <w:b/>
-        </w:rPr>
-        <w:tab/>
-      </w:r>
-      <w:r>
-        <w:rPr>
-          <w:rFonts w:ascii="Helvetica" w:hAnsi="Helvetica"/>
-          <w:b/>
-        </w:rPr>
-        <w:tab/>
-        <w:t xml:space="preserve"> </w:t>
-      </w:r>
-      <w:r>
-        <w:rPr>
-          <w:rFonts w:ascii="Helvetica" w:hAnsi="Helvetica"/>
-          <w:i/>
-        </w:rPr>
-        <w:t xml:space="preserve">   </w:t>
-      </w:r>
-      <w:r>
-        <w:rPr>
-          <w:rFonts w:ascii="Helvetica" w:hAnsi="Helvetica"/>
-          <w:i/>
-        </w:rPr>
-        <w:t xml:space="preserve">        </w:t>
-      </w:r>
-      <w:r>
-        <w:rPr>
-          <w:rFonts w:ascii="Helvetica" w:hAnsi="Helvetica"/>
-          <w:i/>
-        </w:rPr>
-        <w:tab/>
-      </w:r>
-      <w:r>
-        <w:rPr>
-          <w:rFonts w:ascii="Helvetica" w:hAnsi="Helvetica"/>
-          <w:i/>
-        </w:rPr>
-        <w:tab/>
-      </w:r>
-      <w:r>
-        <w:rPr>
-          <w:rFonts w:ascii="Helvetica" w:hAnsi="Helvetica"/>
-          <w:i/>
-        </w:rPr>
-        <w:tab/>
-      </w:r>
-      <w:r>
-        <w:rPr>
-          <w:rFonts w:ascii="Helvetica" w:hAnsi="Helvetica"/>
-          <w:i/>
-        </w:rPr>
-        <w:t xml:space="preserve">     </w:t>
-      </w:r>
-      <w:r>
-        <w:rPr>
-          <w:rFonts w:ascii="Helvetica" w:hAnsi="Helvetica"/>
-          <w:i/>
-          <w:sz w:val="20"/>
-          <w:szCs w:val="20"/>
-        </w:rPr>
-        <w:t>2015</w:t>
-      </w:r>
-    </w:p>
-    <w:p>
-      <w:pPr>
-        <w:tabs>
-          <w:tab w:val="left" w:pos="270"/>
-        </w:tabs>
-        <w:ind w:left="270"/>
-        <w:rPr>
-          <w:rFonts w:ascii="Helvetica" w:hAnsi="Helvetica"/>
-          <w:sz w:val="22"/>
-          <w:szCs w:val="22"/>
-        </w:rPr>
-      </w:pPr>
-      <w:r>
-        <w:rPr>
-          <w:rFonts w:ascii="Helvetica" w:hAnsi="Helvetica"/>
-          <w:sz w:val="22"/>
-          <w:szCs w:val="22"/>
-        </w:rPr>
-        <w:t>Analyzes all of a user’s messages from the database on the computer</w:t>
+        <w:t xml:space="preserve">Shows how friendships and texting habits change over time </w:t>
       </w:r>
     </w:p>
     <w:p>
@@ -1728,7 +1667,21 @@
           <w:rFonts w:ascii="Helvetica" w:hAnsi="Helvetica"/>
           <w:color w:val="000000"/>
         </w:rPr>
-        <w:t xml:space="preserve">Shows how friendships and texting habits change over time </w:t>
+        <w:t>Predicts time of next contact given</w:t>
+      </w:r>
+      <w:r>
+        <w:rPr>
+          <w:rFonts w:ascii="Helvetica" w:hAnsi="Helvetica"/>
+          <w:color w:val="000000"/>
+        </w:rPr>
+        <w:t xml:space="preserve"> the </w:t>
+      </w:r>
+      <w:r>
+        <w:rPr>
+          <w:rFonts w:ascii="Helvetica" w:hAnsi="Helvetica"/>
+          <w:color w:val="000000"/>
+        </w:rPr>
+        <w:t>duration between all prior contacts</w:t>
       </w:r>
     </w:p>
     <w:p>
@@ -1750,35 +1703,7 @@
           <w:rFonts w:ascii="Helvetica" w:hAnsi="Helvetica"/>
           <w:color w:val="000000"/>
         </w:rPr>
-        <w:t xml:space="preserve">Predicts how likely you </w:t>
-      </w:r>
-      <w:r>
-        <w:rPr>
-          <w:rFonts w:ascii="Helvetica" w:hAnsi="Helvetica"/>
-          <w:color w:val="000000"/>
-        </w:rPr>
-        <w:t>are to</w:t>
-      </w:r>
-      <w:r>
-        <w:rPr>
-          <w:rFonts w:ascii="Helvetica" w:hAnsi="Helvetica"/>
-          <w:color w:val="000000"/>
-        </w:rPr>
-        <w:t xml:space="preserve"> text a person based on the time and when they </w:t>
-      </w:r>
-      <w:r>
-        <w:rPr>
-          <w:rFonts w:ascii="Helvetica" w:hAnsi="Helvetica"/>
-          <w:color w:val="000000"/>
-        </w:rPr>
-        <w:br/>
-      </w:r>
-      <w:r>
-        <w:rPr>
-          <w:rFonts w:ascii="Helvetica" w:hAnsi="Helvetica"/>
-          <w:color w:val="000000"/>
-        </w:rPr>
-        <w:t>were last contacted. Auto-generated replies (Machine learning – decision trees)</w:t>
+        <w:t>Automatically generates replies using decision trees</w:t>
       </w:r>
       <w:r>
         <w:rPr>
@@ -1804,12 +1729,14 @@
           <w:rFonts w:ascii="Helvetica" w:hAnsi="Helvetica"/>
           <w:b/>
         </w:rPr>
-        <w:t>Tinder Bot</w:t>
-      </w:r>
-      <w:r>
-        <w:rPr>
-          <w:rFonts w:ascii="Helvetica" w:hAnsi="Helvetica"/>
-          <w:b/>
+        <w:t>Rutgers University</w:t>
+      </w:r>
+      <w:r>
+        <w:rPr>
+          <w:rFonts w:ascii="Helvetica" w:hAnsi="Helvetica"/>
+          <w:b/>
+          <w:sz w:val="20"/>
+          <w:szCs w:val="20"/>
         </w:rPr>
         <w:t>,</w:t>
       </w:r>
@@ -1819,121 +1746,62 @@
           <w:sz w:val="20"/>
           <w:szCs w:val="20"/>
         </w:rPr>
-        <w:t xml:space="preserve"> Python </w:t>
-      </w:r>
-      <w:r>
-        <w:rPr>
-          <w:rFonts w:ascii="Helvetica" w:hAnsi="Helvetica"/>
-          <w:sz w:val="20"/>
-          <w:szCs w:val="20"/>
-        </w:rPr>
-        <w:t>GUI</w:t>
-      </w:r>
-      <w:r>
-        <w:rPr>
-          <w:rFonts w:ascii="Helvetica" w:hAnsi="Helvetica"/>
-          <w:sz w:val="20"/>
-          <w:szCs w:val="20"/>
-        </w:rPr>
-        <w:tab/>
-      </w:r>
-      <w:r>
-        <w:rPr>
-          <w:rFonts w:ascii="Helvetica" w:hAnsi="Helvetica"/>
-          <w:sz w:val="20"/>
-          <w:szCs w:val="20"/>
-        </w:rPr>
-        <w:tab/>
-      </w:r>
-      <w:r>
-        <w:rPr>
-          <w:rFonts w:ascii="Helvetica" w:hAnsi="Helvetica"/>
-          <w:b/>
-        </w:rPr>
-        <w:tab/>
-      </w:r>
-      <w:r>
-        <w:rPr>
-          <w:rFonts w:ascii="Helvetica" w:hAnsi="Helvetica"/>
-          <w:b/>
-        </w:rPr>
-        <w:tab/>
-      </w:r>
-      <w:r>
-        <w:rPr>
-          <w:rFonts w:ascii="Helvetica" w:hAnsi="Helvetica"/>
-          <w:b/>
-        </w:rPr>
-        <w:tab/>
-      </w:r>
-      <w:r>
-        <w:rPr>
-          <w:rFonts w:ascii="Helvetica" w:hAnsi="Helvetica"/>
-          <w:b/>
-        </w:rPr>
-        <w:tab/>
-        <w:t xml:space="preserve">    </w:t>
-      </w:r>
-      <w:r>
-        <w:rPr>
-          <w:rFonts w:ascii="Helvetica" w:hAnsi="Helvetica"/>
-          <w:b/>
-        </w:rPr>
-        <w:tab/>
-      </w:r>
-      <w:r>
-        <w:rPr>
-          <w:rFonts w:ascii="Helvetica" w:hAnsi="Helvetica"/>
-          <w:b/>
-        </w:rPr>
-        <w:tab/>
-      </w:r>
-      <w:r>
-        <w:rPr>
-          <w:rFonts w:ascii="Helvetica" w:hAnsi="Helvetica"/>
-          <w:b/>
-          <w:sz w:val="20"/>
-          <w:szCs w:val="20"/>
-        </w:rPr>
-        <w:t xml:space="preserve">   </w:t>
-      </w:r>
-      <w:r>
-        <w:rPr>
-          <w:rFonts w:ascii="Helvetica" w:hAnsi="Helvetica"/>
-          <w:b/>
-          <w:sz w:val="20"/>
-          <w:szCs w:val="20"/>
-        </w:rPr>
-        <w:tab/>
-        <w:t xml:space="preserve">        </w:t>
-      </w:r>
-      <w:r>
-        <w:rPr>
-          <w:rFonts w:ascii="Helvetica" w:hAnsi="Helvetica"/>
-          <w:b/>
-          <w:sz w:val="20"/>
-          <w:szCs w:val="20"/>
-        </w:rPr>
-        <w:tab/>
-      </w:r>
-      <w:r>
-        <w:rPr>
-          <w:rFonts w:ascii="Helvetica" w:hAnsi="Helvetica"/>
-          <w:b/>
-          <w:sz w:val="20"/>
-          <w:szCs w:val="20"/>
-        </w:rPr>
-        <w:tab/>
-        <w:t xml:space="preserve">      </w:t>
-      </w:r>
-      <w:r>
-        <w:rPr>
-          <w:rFonts w:ascii="Helvetica" w:hAnsi="Helvetica"/>
-          <w:i/>
-          <w:sz w:val="20"/>
-          <w:szCs w:val="20"/>
-        </w:rPr>
-        <w:t>201</w:t>
+        <w:t xml:space="preserve"> Part-Time, New Brunswick, New Jersey</w:t>
+      </w:r>
+      <w:r>
+        <w:rPr>
+          <w:rFonts w:ascii="Helvetica" w:hAnsi="Helvetica"/>
+          <w:b/>
+        </w:rPr>
+        <w:tab/>
+      </w:r>
+      <w:r>
+        <w:rPr>
+          <w:rFonts w:ascii="Helvetica" w:hAnsi="Helvetica"/>
+          <w:b/>
+        </w:rPr>
+        <w:tab/>
+      </w:r>
+      <w:r>
+        <w:rPr>
+          <w:rFonts w:ascii="Helvetica" w:hAnsi="Helvetica"/>
+          <w:b/>
+        </w:rPr>
+        <w:tab/>
+      </w:r>
+      <w:r>
+        <w:rPr>
+          <w:rFonts w:ascii="Helvetica" w:hAnsi="Helvetica"/>
+          <w:b/>
+        </w:rPr>
+        <w:tab/>
+      </w:r>
+      <w:r>
+        <w:rPr>
+          <w:rFonts w:ascii="Helvetica" w:hAnsi="Helvetica"/>
+          <w:b/>
+        </w:rPr>
+        <w:tab/>
+        <w:t xml:space="preserve"> </w:t>
+      </w:r>
+      <w:r>
+        <w:rPr>
+          <w:rFonts w:ascii="Helvetica" w:hAnsi="Helvetica"/>
+          <w:i/>
+          <w:sz w:val="20"/>
+          <w:szCs w:val="20"/>
+        </w:rPr>
+        <w:tab/>
+        <w:t xml:space="preserve">      2</w:t>
+      </w:r>
+      <w:r>
+        <w:rPr>
+          <w:rFonts w:ascii="Helvetica" w:hAnsi="Helvetica"/>
+          <w:i/>
+          <w:sz w:val="20"/>
+          <w:szCs w:val="20"/>
+        </w:rPr>
+        <w:t>01</w:t>
       </w:r>
       <w:r>
         <w:rPr>
@@ -1950,20 +1818,34 @@
         <w:tabs>
           <w:tab w:val="left" w:pos="270"/>
         </w:tabs>
-        <w:ind w:left="270"/>
-        <w:rPr>
-          <w:rFonts w:ascii="Helvetica" w:hAnsi="Helvetica"/>
-          <w:sz w:val="22"/>
-          <w:szCs w:val="22"/>
-        </w:rPr>
-      </w:pPr>
-      <w:r>
-        <w:rPr>
-          <w:rFonts w:ascii="Helvetica" w:hAnsi="Helvetica"/>
-          <w:sz w:val="22"/>
-          <w:szCs w:val="22"/>
-        </w:rPr>
-        <w:t>A Tinder bot that does the swiping for you</w:t>
+        <w:rPr>
+          <w:sz w:val="20"/>
+          <w:szCs w:val="20"/>
+        </w:rPr>
+      </w:pPr>
+      <w:r>
+        <w:rPr>
+          <w:rFonts w:ascii="Helvetica" w:hAnsi="Helvetica"/>
+          <w:sz w:val="22"/>
+          <w:szCs w:val="22"/>
+        </w:rPr>
+        <w:tab/>
+      </w:r>
+      <w:r>
+        <w:rPr>
+          <w:rFonts w:ascii="Helvetica" w:hAnsi="Helvetica"/>
+          <w:sz w:val="20"/>
+          <w:szCs w:val="20"/>
+        </w:rPr>
+        <w:t>Open System Solutions – p</w:t>
+      </w:r>
+      <w:r>
+        <w:rPr>
+          <w:rFonts w:ascii="Helvetica" w:hAnsi="Helvetica"/>
+          <w:sz w:val="20"/>
+          <w:szCs w:val="20"/>
+        </w:rPr>
+        <w:t xml:space="preserve">rimary developers for Rutgers University’s services </w:t>
       </w:r>
     </w:p>
     <w:p>
@@ -1983,6 +1865,205 @@
       <w:r>
         <w:rPr>
           <w:rFonts w:ascii="Helvetica" w:hAnsi="Helvetica"/>
+        </w:rPr>
+        <w:t xml:space="preserve">One of two developers for the Rutgers iOS app with tens of thousands of daily users </w:t>
+      </w:r>
+    </w:p>
+    <w:p>
+      <w:pPr>
+        <w:tabs>
+          <w:tab w:val="left" w:pos="270"/>
+        </w:tabs>
+        <w:ind w:left="270"/>
+        <w:rPr>
+          <w:rFonts w:ascii="Helvetica" w:hAnsi="Helvetica"/>
+          <w:i/>
+        </w:rPr>
+      </w:pPr>
+      <w:r>
+        <w:rPr>
+          <w:rFonts w:ascii="Helvetica" w:hAnsi="Helvetica"/>
+          <w:b/>
+        </w:rPr>
+        <w:t>Tinder Bot</w:t>
+      </w:r>
+      <w:r>
+        <w:rPr>
+          <w:rFonts w:ascii="Helvetica" w:hAnsi="Helvetica"/>
+          <w:b/>
+        </w:rPr>
+        <w:t>,</w:t>
+      </w:r>
+      <w:r>
+        <w:rPr>
+          <w:rFonts w:ascii="Helvetica" w:hAnsi="Helvetica"/>
+          <w:sz w:val="20"/>
+          <w:szCs w:val="20"/>
+        </w:rPr>
+        <w:t xml:space="preserve"> Python </w:t>
+      </w:r>
+      <w:r>
+        <w:rPr>
+          <w:rFonts w:ascii="Helvetica" w:hAnsi="Helvetica"/>
+          <w:sz w:val="20"/>
+          <w:szCs w:val="20"/>
+        </w:rPr>
+        <w:t>GUI</w:t>
+      </w:r>
+      <w:r>
+        <w:rPr>
+          <w:rFonts w:ascii="Helvetica" w:hAnsi="Helvetica"/>
+          <w:sz w:val="20"/>
+          <w:szCs w:val="20"/>
+        </w:rPr>
+        <w:tab/>
+      </w:r>
+      <w:r>
+        <w:rPr>
+          <w:rFonts w:ascii="Helvetica" w:hAnsi="Helvetica"/>
+          <w:sz w:val="20"/>
+          <w:szCs w:val="20"/>
+        </w:rPr>
+        <w:tab/>
+      </w:r>
+      <w:r>
+        <w:rPr>
+          <w:rFonts w:ascii="Helvetica" w:hAnsi="Helvetica"/>
+          <w:b/>
+        </w:rPr>
+        <w:tab/>
+      </w:r>
+      <w:r>
+        <w:rPr>
+          <w:rFonts w:ascii="Helvetica" w:hAnsi="Helvetica"/>
+          <w:b/>
+        </w:rPr>
+        <w:tab/>
+      </w:r>
+      <w:r>
+        <w:rPr>
+          <w:rFonts w:ascii="Helvetica" w:hAnsi="Helvetica"/>
+          <w:b/>
+        </w:rPr>
+        <w:tab/>
+      </w:r>
+      <w:r>
+        <w:rPr>
+          <w:rFonts w:ascii="Helvetica" w:hAnsi="Helvetica"/>
+          <w:b/>
+        </w:rPr>
+        <w:tab/>
+        <w:t xml:space="preserve">    </w:t>
+      </w:r>
+      <w:r>
+        <w:rPr>
+          <w:rFonts w:ascii="Helvetica" w:hAnsi="Helvetica"/>
+          <w:b/>
+        </w:rPr>
+        <w:tab/>
+      </w:r>
+      <w:r>
+        <w:rPr>
+          <w:rFonts w:ascii="Helvetica" w:hAnsi="Helvetica"/>
+          <w:b/>
+        </w:rPr>
+        <w:tab/>
+      </w:r>
+      <w:r>
+        <w:rPr>
+          <w:rFonts w:ascii="Helvetica" w:hAnsi="Helvetica"/>
+          <w:b/>
+          <w:sz w:val="20"/>
+          <w:szCs w:val="20"/>
+        </w:rPr>
+        <w:t xml:space="preserve">   </w:t>
+      </w:r>
+      <w:r>
+        <w:rPr>
+          <w:rFonts w:ascii="Helvetica" w:hAnsi="Helvetica"/>
+          <w:b/>
+          <w:sz w:val="20"/>
+          <w:szCs w:val="20"/>
+        </w:rPr>
+        <w:tab/>
+        <w:t xml:space="preserve">        </w:t>
+      </w:r>
+      <w:r>
+        <w:rPr>
+          <w:rFonts w:ascii="Helvetica" w:hAnsi="Helvetica"/>
+          <w:b/>
+          <w:sz w:val="20"/>
+          <w:szCs w:val="20"/>
+        </w:rPr>
+        <w:tab/>
+      </w:r>
+      <w:r>
+        <w:rPr>
+          <w:rFonts w:ascii="Helvetica" w:hAnsi="Helvetica"/>
+          <w:b/>
+          <w:sz w:val="20"/>
+          <w:szCs w:val="20"/>
+        </w:rPr>
+        <w:tab/>
+        <w:t xml:space="preserve">      </w:t>
+      </w:r>
+      <w:r>
+        <w:rPr>
+          <w:rFonts w:ascii="Helvetica" w:hAnsi="Helvetica"/>
+          <w:i/>
+          <w:sz w:val="20"/>
+          <w:szCs w:val="20"/>
+        </w:rPr>
+        <w:t>201</w:t>
+      </w:r>
+      <w:r>
+        <w:rPr>
+          <w:rFonts w:ascii="Helvetica" w:hAnsi="Helvetica"/>
+          <w:i/>
+          <w:sz w:val="20"/>
+          <w:szCs w:val="20"/>
+        </w:rPr>
+        <w:t>7</w:t>
+      </w:r>
+    </w:p>
+    <w:p>
+      <w:pPr>
+        <w:tabs>
+          <w:tab w:val="left" w:pos="270"/>
+        </w:tabs>
+        <w:ind w:left="270"/>
+        <w:rPr>
+          <w:rFonts w:ascii="Helvetica" w:hAnsi="Helvetica"/>
+          <w:sz w:val="20"/>
+          <w:szCs w:val="20"/>
+        </w:rPr>
+      </w:pPr>
+      <w:r>
+        <w:rPr>
+          <w:rFonts w:ascii="Helvetica" w:hAnsi="Helvetica"/>
+          <w:sz w:val="20"/>
+          <w:szCs w:val="20"/>
+        </w:rPr>
+        <w:t>A Tinder bot that does the swiping for you</w:t>
+      </w:r>
+    </w:p>
+    <w:p>
+      <w:pPr>
+        <w:numPr>
+          <w:ilvl w:val="0"/>
+          <w:numId w:val="1"/>
+        </w:numPr>
+        <w:tabs>
+          <w:tab w:val="left" w:pos="270"/>
+        </w:tabs>
+        <w:spacing w:line="276" w:lineRule="auto"/>
+        <w:rPr>
+          <w:rFonts w:ascii="Helvetica" w:hAnsi="Helvetica"/>
+        </w:rPr>
+      </w:pPr>
+      <w:r>
+        <w:rPr>
+          <w:rFonts w:ascii="Helvetica" w:hAnsi="Helvetica"/>
           <w:color w:val="000000"/>
         </w:rPr>
         <w:t xml:space="preserve">Uses OpenCV to identify the face and certain facial components, and a neural </w:t>
@@ -1994,6 +2075,202 @@
         </w:rPr>
         <w:br/>
         <w:t>network to predict swipes based off of facial components ie. hair/eye color</w:t>
+      </w:r>
+    </w:p>
+    <w:p>
+      <w:pPr>
+        <w:tabs>
+          <w:tab w:val="left" w:pos="270"/>
+        </w:tabs>
+        <w:ind w:left="270"/>
+        <w:rPr>
+          <w:rFonts w:ascii="Helvetica" w:hAnsi="Helvetica"/>
+          <w:i/>
+        </w:rPr>
+      </w:pPr>
+      <w:r>
+        <w:rPr>
+          <w:rFonts w:ascii="Helvetica" w:hAnsi="Helvetica"/>
+          <w:b/>
+        </w:rPr>
+        <w:t>Instagram Analyzer</w:t>
+      </w:r>
+      <w:r>
+        <w:rPr>
+          <w:rFonts w:ascii="Helvetica" w:hAnsi="Helvetica"/>
+          <w:b/>
+        </w:rPr>
+        <w:t>,</w:t>
+      </w:r>
+      <w:r>
+        <w:rPr>
+          <w:rFonts w:ascii="Helvetica" w:hAnsi="Helvetica"/>
+        </w:rPr>
+        <w:t xml:space="preserve"> </w:t>
+      </w:r>
+      <w:r>
+        <w:rPr>
+          <w:rFonts w:ascii="Helvetica" w:hAnsi="Helvetica"/>
+          <w:sz w:val="20"/>
+          <w:szCs w:val="20"/>
+        </w:rPr>
+        <w:t>Python Script</w:t>
+      </w:r>
+      <w:r>
+        <w:rPr>
+          <w:rFonts w:ascii="Helvetica" w:hAnsi="Helvetica"/>
+          <w:sz w:val="20"/>
+          <w:szCs w:val="20"/>
+        </w:rPr>
+        <w:tab/>
+      </w:r>
+      <w:r>
+        <w:rPr>
+          <w:rFonts w:ascii="Helvetica" w:hAnsi="Helvetica"/>
+          <w:b/>
+        </w:rPr>
+        <w:tab/>
+      </w:r>
+      <w:r>
+        <w:rPr>
+          <w:rFonts w:ascii="Helvetica" w:hAnsi="Helvetica"/>
+          <w:b/>
+        </w:rPr>
+        <w:tab/>
+      </w:r>
+      <w:r>
+        <w:rPr>
+          <w:rFonts w:ascii="Helvetica" w:hAnsi="Helvetica"/>
+          <w:b/>
+        </w:rPr>
+        <w:tab/>
+      </w:r>
+      <w:r>
+        <w:rPr>
+          <w:rFonts w:ascii="Helvetica" w:hAnsi="Helvetica"/>
+          <w:b/>
+        </w:rPr>
+        <w:tab/>
+        <w:t xml:space="preserve">    </w:t>
+      </w:r>
+      <w:r>
+        <w:rPr>
+          <w:rFonts w:ascii="Helvetica" w:hAnsi="Helvetica"/>
+          <w:b/>
+        </w:rPr>
+        <w:tab/>
+      </w:r>
+      <w:r>
+        <w:rPr>
+          <w:rFonts w:ascii="Helvetica" w:hAnsi="Helvetica"/>
+          <w:b/>
+        </w:rPr>
+        <w:tab/>
+      </w:r>
+      <w:r>
+        <w:rPr>
+          <w:rFonts w:ascii="Helvetica" w:hAnsi="Helvetica"/>
+          <w:b/>
+          <w:sz w:val="20"/>
+          <w:szCs w:val="20"/>
+        </w:rPr>
+        <w:t xml:space="preserve">   </w:t>
+      </w:r>
+      <w:r>
+        <w:rPr>
+          <w:rFonts w:ascii="Helvetica" w:hAnsi="Helvetica"/>
+          <w:b/>
+          <w:sz w:val="20"/>
+          <w:szCs w:val="20"/>
+        </w:rPr>
+        <w:tab/>
+        <w:t xml:space="preserve">        </w:t>
+      </w:r>
+      <w:r>
+        <w:rPr>
+          <w:rFonts w:ascii="Helvetica" w:hAnsi="Helvetica"/>
+          <w:b/>
+          <w:sz w:val="20"/>
+          <w:szCs w:val="20"/>
+        </w:rPr>
+        <w:tab/>
+        <w:t xml:space="preserve">      </w:t>
+      </w:r>
+      <w:r>
+        <w:rPr>
+          <w:rFonts w:ascii="Helvetica" w:hAnsi="Helvetica"/>
+          <w:i/>
+          <w:sz w:val="20"/>
+          <w:szCs w:val="20"/>
+        </w:rPr>
+        <w:t>201</w:t>
+      </w:r>
+      <w:r>
+        <w:rPr>
+          <w:rFonts w:ascii="Helvetica" w:hAnsi="Helvetica"/>
+          <w:i/>
+          <w:sz w:val="20"/>
+          <w:szCs w:val="20"/>
+        </w:rPr>
+        <w:t>7</w:t>
+      </w:r>
+    </w:p>
+    <w:p>
+      <w:pPr>
+        <w:tabs>
+          <w:tab w:val="left" w:pos="270"/>
+        </w:tabs>
+        <w:ind w:left="270"/>
+        <w:rPr>
+          <w:rFonts w:ascii="Helvetica" w:hAnsi="Helvetica"/>
+          <w:sz w:val="22"/>
+          <w:szCs w:val="22"/>
+        </w:rPr>
+      </w:pPr>
+      <w:r>
+        <w:rPr>
+          <w:rFonts w:ascii="Helvetica" w:hAnsi="Helvetica"/>
+          <w:sz w:val="20"/>
+          <w:szCs w:val="20"/>
+        </w:rPr>
+        <w:t>Helps with caption generating and finding the best time to post</w:t>
+      </w:r>
+    </w:p>
+    <w:p>
+      <w:pPr>
+        <w:numPr>
+          <w:ilvl w:val="0"/>
+          <w:numId w:val="1"/>
+        </w:numPr>
+        <w:tabs>
+          <w:tab w:val="left" w:pos="270"/>
+        </w:tabs>
+        <w:spacing w:line="276" w:lineRule="auto"/>
+        <w:rPr>
+          <w:rFonts w:ascii="Helvetica" w:hAnsi="Helvetica"/>
+        </w:rPr>
+      </w:pPr>
+      <w:r>
+        <w:rPr>
+          <w:rFonts w:ascii="Helvetica" w:hAnsi="Helvetica"/>
+          <w:color w:val="000000"/>
+        </w:rPr>
+        <w:t xml:space="preserve">Utilizes TensorFlow and OpenCV to detect objects in images, </w:t>
+      </w:r>
+      <w:r>
+        <w:rPr>
+          <w:rFonts w:ascii="Helvetica" w:hAnsi="Helvetica"/>
+          <w:color w:val="000000"/>
+        </w:rPr>
+        <w:t xml:space="preserve">a RNN to </w:t>
+      </w:r>
+      <w:r>
+        <w:rPr>
+          <w:rFonts w:ascii="Helvetica" w:hAnsi="Helvetica"/>
+          <w:color w:val="000000"/>
+        </w:rPr>
+        <w:br/>
+        <w:t>generate a caption, and then Markov Chains to generate a meaningful caption</w:t>
       </w:r>
     </w:p>
     <w:p>
@@ -2006,7 +2283,8 @@
           <w:rFonts w:ascii="Helvetica" w:hAnsi="Helvetica"/>
           <w:b/>
           <w:color w:val="1884AD"/>
-          <w:sz w:val="32"/>
+          <w:sz w:val="28"/>
+          <w:szCs w:val="28"/>
         </w:rPr>
       </w:pPr>
       <w:r>
@@ -2014,7 +2292,8 @@
           <w:rFonts w:ascii="Helvetica" w:hAnsi="Helvetica"/>
           <w:b/>
           <w:color w:val="1884AD"/>
-          <w:sz w:val="32"/>
+          <w:sz w:val="28"/>
+          <w:szCs w:val="28"/>
         </w:rPr>
         <w:t>Languages &amp; Technologies</w:t>
       </w:r>
@@ -2045,12 +2324,6 @@
         <w:rPr>
           <w:rFonts w:ascii="Helvetica" w:hAnsi="Helvetica"/>
         </w:rPr>
-        <w:t xml:space="preserve">Objective-C (Cocoa &amp; iOS), </w:t>
-      </w:r>
-      <w:r>
-        <w:rPr>
-          <w:rFonts w:ascii="Helvetica" w:hAnsi="Helvetica"/>
-        </w:rPr>
         <w:t>Java</w:t>
       </w:r>
       <w:r>
@@ -2075,13 +2348,13 @@
         <w:rPr>
           <w:rFonts w:ascii="Helvetica" w:hAnsi="Helvetica"/>
         </w:rPr>
-        <w:t>, R</w:t>
-      </w:r>
-      <w:r>
-        <w:rPr>
-          <w:rFonts w:ascii="Helvetica" w:hAnsi="Helvetica"/>
-        </w:rPr>
-        <w:t xml:space="preserve"> </w:t>
+        <w:t xml:space="preserve">, </w:t>
+      </w:r>
+      <w:r>
+        <w:rPr>
+          <w:rFonts w:ascii="Helvetica" w:hAnsi="Helvetica"/>
+        </w:rPr>
+        <w:t>SQL, Objective-C (Cocoa &amp; iOS), R</w:t>
       </w:r>
     </w:p>
     <w:p>
@@ -2124,19 +2397,25 @@
         <w:rPr>
           <w:rFonts w:ascii="Helvetica" w:hAnsi="Helvetica"/>
         </w:rPr>
-        <w:t xml:space="preserve">SQLite, </w:t>
-      </w:r>
-      <w:r>
-        <w:rPr>
-          <w:rFonts w:ascii="Helvetica" w:hAnsi="Helvetica"/>
-        </w:rPr>
-        <w:t>JavaScript (NodeJS</w:t>
-      </w:r>
-      <w:r>
-        <w:rPr>
-          <w:rFonts w:ascii="Helvetica" w:hAnsi="Helvetica"/>
-        </w:rPr>
-        <w:t xml:space="preserve"> &amp; Parse), </w:t>
+        <w:t xml:space="preserve">Pandas, NumPy, Spark, PySpark, </w:t>
+      </w:r>
+      <w:r>
+        <w:rPr>
+          <w:rFonts w:ascii="Helvetica" w:hAnsi="Helvetica"/>
+        </w:rPr>
+        <w:t>Jav</w:t>
+      </w:r>
+      <w:r>
+        <w:rPr>
+          <w:rFonts w:ascii="Helvetica" w:hAnsi="Helvetica"/>
+        </w:rPr>
+        <w:t>aScript (UDFs)</w:t>
+      </w:r>
+      <w:r>
+        <w:rPr>
+          <w:rFonts w:ascii="Helvetica" w:hAnsi="Helvetica"/>
+        </w:rPr>
+        <w:t xml:space="preserve">, </w:t>
       </w:r>
       <w:r>
         <w:rPr>
@@ -2154,7 +2433,13 @@
         <w:rPr>
           <w:rFonts w:ascii="Helvetica" w:hAnsi="Helvetica"/>
         </w:rPr>
-        <w:t>, LDIF</w:t>
+        <w:t xml:space="preserve">, </w:t>
+      </w:r>
+      <w:r>
+        <w:rPr>
+          <w:rFonts w:ascii="Helvetica" w:hAnsi="Helvetica"/>
+        </w:rPr>
+        <w:t>C, LDIF</w:t>
       </w:r>
     </w:p>
     <w:p>
@@ -2178,12 +2463,18 @@
           <w:rFonts w:ascii="Helvetica" w:hAnsi="Helvetica"/>
           <w:b/>
         </w:rPr>
-        <w:t>Java Frameworks &amp; Projects:</w:t>
-      </w:r>
-      <w:r>
-        <w:rPr>
-          <w:rFonts w:ascii="Helvetica" w:hAnsi="Helvetica"/>
-          <w:i/>
+        <w:t xml:space="preserve">Other </w:t>
+      </w:r>
+      <w:r>
+        <w:rPr>
+          <w:rFonts w:ascii="Helvetica" w:hAnsi="Helvetica"/>
+          <w:b/>
+        </w:rPr>
+        <w:t>Frameworks:</w:t>
+      </w:r>
+      <w:r>
+        <w:rPr>
+          <w:rFonts w:ascii="Helvetica" w:hAnsi="Helvetica"/>
         </w:rPr>
         <w:t xml:space="preserve"> </w:t>
       </w:r>
@@ -2191,12 +2482,6 @@
         <w:rPr>
           <w:rFonts w:ascii="Helvetica" w:hAnsi="Helvetica"/>
         </w:rPr>
-        <w:t xml:space="preserve">Spring, </w:t>
-      </w:r>
-      <w:r>
-        <w:rPr>
-          <w:rFonts w:ascii="Helvetica" w:hAnsi="Helvetica"/>
-        </w:rPr>
         <w:t>ElasticSearch</w:t>
       </w:r>
       <w:r>
@@ -2209,18 +2494,30 @@
         <w:rPr>
           <w:rFonts w:ascii="Helvetica" w:hAnsi="Helvetica"/>
         </w:rPr>
-        <w:t xml:space="preserve">JUnit, JBehave, </w:t>
-      </w:r>
-      <w:r>
-        <w:rPr>
-          <w:rFonts w:ascii="Helvetica" w:hAnsi="Helvetica"/>
-        </w:rPr>
-        <w:t>MBean, Kafka</w:t>
+        <w:t xml:space="preserve">scikit-learn, </w:t>
+      </w:r>
+      <w:r>
+        <w:rPr>
+          <w:rFonts w:ascii="Helvetica" w:hAnsi="Helvetica"/>
+        </w:rPr>
+        <w:t xml:space="preserve">Spring, JUnit, JBehave, </w:t>
+      </w:r>
+      <w:r>
+        <w:rPr>
+          <w:rFonts w:ascii="Helvetica" w:hAnsi="Helvetica"/>
+        </w:rPr>
+        <w:t>Kafka</w:t>
+      </w:r>
+      <w:r>
+        <w:rPr>
+          <w:rFonts w:ascii="Helvetica" w:hAnsi="Helvetica"/>
+        </w:rPr>
+        <w:t>, MBean</w:t>
       </w:r>
     </w:p>
     <w:sectPr>
       <w:pgSz w:w="12240" w:h="15840"/>
-      <w:pgMar w:top="270" w:right="630" w:bottom="180" w:left="720" w:header="720" w:footer="720" w:gutter="0"/>
+      <w:pgMar w:top="180" w:right="630" w:bottom="0" w:left="720" w:header="720" w:footer="720" w:gutter="0"/>
       <w:cols w:space="720"/>
     </w:sectPr>
   </w:body>
@@ -2580,6 +2877,22 @@
       <w:contextualSpacing/>
     </w:pPr>
   </w:style>
+  <w:style w:type="paragraph" w:styleId="NormalWeb">
+    <w:name w:val="Normal (Web)"/>
+    <w:basedOn w:val="Normal"/>
+    <w:uiPriority w:val="99"/>
+    <w:semiHidden/>
+    <w:unhideWhenUsed/>
+    <w:rsid w:val="00BD3787"/>
+    <w:pPr>
+      <w:spacing w:before="100" w:beforeAutospacing="1" w:after="100" w:afterAutospacing="1"/>
+    </w:pPr>
+    <w:rPr>
+      <w:rFonts w:ascii="Times" w:hAnsi="Times"/>
+      <w:sz w:val="20"/>
+      <w:szCs w:val="20"/>
+    </w:rPr>
+  </w:style>
 </w:styles>
 </file>
 
@@ -2787,6 +3100,22 @@
       <w:ind w:left="720"/>
       <w:contextualSpacing/>
     </w:pPr>
+  </w:style>
+  <w:style w:type="paragraph" w:styleId="NormalWeb">
+    <w:name w:val="Normal (Web)"/>
+    <w:basedOn w:val="Normal"/>
+    <w:uiPriority w:val="99"/>
+    <w:semiHidden/>
+    <w:unhideWhenUsed/>
+    <w:rsid w:val="00BD3787"/>
+    <w:pPr>
+      <w:spacing w:before="100" w:beforeAutospacing="1" w:after="100" w:afterAutospacing="1"/>
+    </w:pPr>
+    <w:rPr>
+      <w:rFonts w:ascii="Times" w:hAnsi="Times"/>
+      <w:sz w:val="20"/>
+      <w:szCs w:val="20"/>
+    </w:rPr>
   </w:style>
 </w:styles>
 </file>
@@ -3116,7 +3445,7 @@
 </file>
 
 <file path=customXml/itemProps1.xml><?xml version="1.0" encoding="utf-8"?>
-<ds:datastoreItem xmlns:ds="http://schemas.openxmlformats.org/officeDocument/2006/customXml" ds:itemID="{D8C2CCE0-3613-954F-BB81-267CEFB12C21}">
+<ds:datastoreItem xmlns:ds="http://schemas.openxmlformats.org/officeDocument/2006/customXml" ds:itemID="{009C5632-F34D-8F4F-A6A0-866F99D21787}">
   <ds:schemaRefs>
     <ds:schemaRef ds:uri="http://schemas.openxmlformats.org/officeDocument/2006/bibliography"/>
   </ds:schemaRefs>

</xml_diff>